<commit_message>
Not respecting bolds and whitespaces
</commit_message>
<xml_diff>
--- a/Final/salida_final.docx
+++ b/Final/salida_final.docx
@@ -1,6 +1,6 @@
 
 <file path=word/document.xml><?xml version="1.0" encoding="utf-8"?>
-<w:document xmlns:wpc="http://schemas.microsoft.com/office/word/2010/wordprocessingCanvas" xmlns:cx="http://schemas.microsoft.com/office/drawing/2014/chartex" xmlns:cx1="http://schemas.microsoft.com/office/drawing/2015/9/8/chartex" xmlns:cx2="http://schemas.microsoft.com/office/drawing/2015/10/21/chartex" xmlns:cx3="http://schemas.microsoft.com/office/drawing/2016/5/9/chartex" xmlns:cx4="http://schemas.microsoft.com/office/drawing/2016/5/10/chartex" xmlns:cx5="http://schemas.microsoft.com/office/drawing/2016/5/11/chartex" xmlns:cx6="http://schemas.microsoft.com/office/drawing/2016/5/12/chartex" xmlns:cx7="http://schemas.microsoft.com/office/drawing/2016/5/13/chartex" xmlns:cx8="http://schemas.microsoft.com/office/drawing/2016/5/14/chartex" xmlns:mc="http://schemas.openxmlformats.org/markup-compatibility/2006" xmlns:aink="http://schemas.microsoft.com/office/drawing/2016/ink" xmlns:am3d="http://schemas.microsoft.com/office/drawing/2017/model3d" xmlns:o="urn:schemas-microsoft-com:office:office" xmlns:r="http://schemas.openxmlformats.org/officeDocument/2006/relationships" xmlns:m="http://schemas.openxmlformats.org/officeDocument/2006/math" xmlns:v="urn:schemas-microsoft-com:vml" xmlns:wp14="http://schemas.microsoft.com/office/word/2010/wordprocessingDrawing" xmlns:wp="http://schemas.openxmlformats.org/drawingml/2006/wordprocessingDrawing" xmlns:w10="urn:schemas-microsoft-com:office:word" xmlns:w="http://schemas.openxmlformats.org/wordprocessingml/2006/main" xmlns:w14="http://schemas.microsoft.com/office/word/2010/wordml" xmlns:w15="http://schemas.microsoft.com/office/word/2012/wordml" xmlns:w16cid="http://schemas.microsoft.com/office/word/2016/wordml/cid" xmlns:w16se="http://schemas.microsoft.com/office/word/2015/wordml/symex" xmlns:wpg="http://schemas.microsoft.com/office/word/2010/wordprocessingGroup" xmlns:wpi="http://schemas.microsoft.com/office/word/2010/wordprocessingInk" xmlns:wne="http://schemas.microsoft.com/office/word/2006/wordml" xmlns:wps="http://schemas.microsoft.com/office/word/2010/wordprocessingShape" mc:Ignorable="w14 w15 w16se w16cid wp14">
+<w:document xmlns:wpc="http://schemas.microsoft.com/office/word/2010/wordprocessingCanvas" xmlns:cx="http://schemas.microsoft.com/office/drawing/2014/chartex" xmlns:cx1="http://schemas.microsoft.com/office/drawing/2015/9/8/chartex" xmlns:cx2="http://schemas.microsoft.com/office/drawing/2015/10/21/chartex" xmlns:cx3="http://schemas.microsoft.com/office/drawing/2016/5/9/chartex" xmlns:cx4="http://schemas.microsoft.com/office/drawing/2016/5/10/chartex" xmlns:cx5="http://schemas.microsoft.com/office/drawing/2016/5/11/chartex" xmlns:cx6="http://schemas.microsoft.com/office/drawing/2016/5/12/chartex" xmlns:cx7="http://schemas.microsoft.com/office/drawing/2016/5/13/chartex" xmlns:cx8="http://schemas.microsoft.com/office/drawing/2016/5/14/chartex" xmlns:mc="http://schemas.openxmlformats.org/markup-compatibility/2006" xmlns:aink="http://schemas.microsoft.com/office/drawing/2016/ink" xmlns:am3d="http://schemas.microsoft.com/office/drawing/2017/model3d" xmlns:o="urn:schemas-microsoft-com:office:office" xmlns:oel="http://schemas.microsoft.com/office/2019/extlst" xmlns:r="http://schemas.openxmlformats.org/officeDocument/2006/relationships" xmlns:m="http://schemas.openxmlformats.org/officeDocument/2006/math" xmlns:v="urn:schemas-microsoft-com:vml" xmlns:wp14="http://schemas.microsoft.com/office/word/2010/wordprocessingDrawing" xmlns:wp="http://schemas.openxmlformats.org/drawingml/2006/wordprocessingDrawing" xmlns:w10="urn:schemas-microsoft-com:office:word" xmlns:w="http://schemas.openxmlformats.org/wordprocessingml/2006/main" xmlns:w14="http://schemas.microsoft.com/office/word/2010/wordml" xmlns:w15="http://schemas.microsoft.com/office/word/2012/wordml" xmlns:w16cex="http://schemas.microsoft.com/office/word/2018/wordml/cex" xmlns:w16cid="http://schemas.microsoft.com/office/word/2016/wordml/cid" xmlns:w16="http://schemas.microsoft.com/office/word/2018/wordml" xmlns:w16du="http://schemas.microsoft.com/office/word/2023/wordml/word16du" xmlns:w16sdtdh="http://schemas.microsoft.com/office/word/2020/wordml/sdtdatahash" xmlns:w16se="http://schemas.microsoft.com/office/word/2015/wordml/symex" xmlns:wpg="http://schemas.microsoft.com/office/word/2010/wordprocessingGroup" xmlns:wpi="http://schemas.microsoft.com/office/word/2010/wordprocessingInk" xmlns:wne="http://schemas.microsoft.com/office/word/2006/wordml" xmlns:wps="http://schemas.microsoft.com/office/word/2010/wordprocessingShape" mc:Ignorable="w14 w15 w16se w16cid w16 w16cex w16sdtdh w16du wp14">
   <w:body>
     <w:p>
       <w:pPr>
@@ -12,6 +12,7 @@
           <w:noProof/>
           <w:sz w:val="20"/>
           <w:szCs w:val="20"/>
+          <w:highlight w:val="yellow"/>
           <w:lang w:eastAsia="es-ES"/>
         </w:rPr>
       </w:pPr>
@@ -34,6 +35,7 @@
           <w:noProof/>
           <w:sz w:val="20"/>
           <w:szCs w:val="20"/>
+          <w:highlight w:val="yellow"/>
           <w:lang w:eastAsia="es-ES"/>
         </w:rPr>
       </w:pPr>
@@ -56,6 +58,7 @@
           <w:color w:val="000000"/>
           <w:sz w:val="20"/>
           <w:szCs w:val="20"/>
+          <w:highlight w:val="yellow"/>
           <w:lang w:val="pt-PT" w:eastAsia="es-ES"/>
         </w:rPr>
       </w:pPr>
@@ -66,7 +69,7 @@
           <w:szCs w:val="20"/>
           <w:lang w:val="pt-PT" w:eastAsia="es-ES"/>
         </w:rPr>
-        <w:t>28945 - FUENLABRADA</w:t>
+        <w:t w:space="preserve">28945  -  </w:t>
       </w:r>
       <w:r>
         <w:rPr>
@@ -76,7 +79,7 @@
           <w:szCs w:val="20"/>
           <w:lang w:val="pt-PT" w:eastAsia="es-ES"/>
         </w:rPr>
-        <w:t xml:space="preserve"/>
+        <w:t>F</w:t>
       </w:r>
       <w:r>
         <w:rPr>
@@ -85,7 +88,7 @@
           <w:szCs w:val="20"/>
           <w:lang w:val="pt-PT" w:eastAsia="es-ES"/>
         </w:rPr>
-        <w:t/>
+        <w:t>UENLABRADA</w:t>
       </w:r>
     </w:p>
     <w:p>
@@ -129,7 +132,7 @@
           <w:szCs w:val="56"/>
           <w:lang w:val="pt-PT" w:eastAsia="es-ES"/>
         </w:rPr>
-        <w:t>2715450</w:t>
+        <w:t>#Bar_Code#</w:t>
       </w:r>
     </w:p>
     <w:p>
@@ -160,7 +163,7 @@
           <w:sz w:val="20"/>
           <w:szCs w:val="20"/>
         </w:rPr>
-        <w:t xml:space="preserve">En Madrid, a 28 de SEPTIEMBRE de 2023</w:t>
+        <w:t w:space="preserve">En Madrid, a  2</w:t>
       </w:r>
       <w:r>
         <w:rPr>
@@ -169,7 +172,7 @@
           <w:szCs w:val="20"/>
           <w:lang w:val="pt-PT"/>
         </w:rPr>
-        <w:t/>
+        <w:t w:space="preserve">8  de</w:t>
       </w:r>
       <w:r>
         <w:rPr>
@@ -178,7 +181,7 @@
           <w:szCs w:val="20"/>
           <w:lang w:val="pt-PT"/>
         </w:rPr>
-        <w:t xml:space="preserve"/>
+        <w:t w:space="preserve">  SE</w:t>
       </w:r>
       <w:r>
         <w:rPr>
@@ -187,7 +190,7 @@
           <w:szCs w:val="20"/>
           <w:lang w:val="pt-PT"/>
         </w:rPr>
-        <w:t/>
+        <w:t>PTIEM</w:t>
       </w:r>
       <w:r>
         <w:rPr>
@@ -196,7 +199,7 @@
           <w:szCs w:val="20"/>
           <w:lang w:val="pt-PT"/>
         </w:rPr>
-        <w:t xml:space="preserve"/>
+        <w:t w:space="preserve">BRE </w:t>
       </w:r>
       <w:r>
         <w:rPr>
@@ -205,7 +208,7 @@
           <w:szCs w:val="20"/>
           <w:lang w:val="pt-PT"/>
         </w:rPr>
-        <w:t/>
+        <w:t w:space="preserve"> de  2023</w:t>
       </w:r>
     </w:p>
     <w:p>
@@ -223,7 +226,7 @@
           <w:sz w:val="18"/>
           <w:szCs w:val="18"/>
         </w:rPr>
-        <w:t xml:space="preserve">Estimado/a D/Dña.: CLEMENT AGHO</w:t>
+        <w:t>Estimado/a D/D</w:t>
       </w:r>
       <w:r>
         <w:rPr>
@@ -234,7 +237,7 @@
           <w:szCs w:val="18"/>
           <w:lang w:val="pt-PT"/>
         </w:rPr>
-        <w:t/>
+        <w:t>ñ</w:t>
       </w:r>
       <w:r>
         <w:rPr>
@@ -245,7 +248,7 @@
           <w:szCs w:val="18"/>
           <w:lang w:val="pt-PT"/>
         </w:rPr>
-        <w:t/>
+        <w:t w:space="preserve">a.:  CLEMENT AG</w:t>
       </w:r>
       <w:r>
         <w:rPr>
@@ -256,7 +259,7 @@
           <w:szCs w:val="18"/>
           <w:lang w:val="pt-PT"/>
         </w:rPr>
-        <w:t/>
+        <w:t>HO</w:t>
       </w:r>
     </w:p>
     <w:p>
@@ -274,112 +277,113 @@
           <w:sz w:val="18"/>
           <w:szCs w:val="18"/>
         </w:rPr>
-        <w:t>Como ya le comunicamos con anterioridad, Axactor Portfolio Holding AB es acreedor de la deuda que usted mantiene, derivada de la adquisición de créditos en la fecha y ante el Notario que se indica a continuación:</w:t>
-      </w:r>
-      <w:r>
-        <w:rPr>
-          <w:rFonts w:ascii="Arial" w:hAnsi="Arial" w:cs="Arial"/>
-          <w:sz w:val="18"/>
-          <w:szCs w:val="18"/>
-        </w:rPr>
-        <w:t xml:space="preserve"/>
-      </w:r>
-      <w:r>
-        <w:rPr>
-          <w:rFonts w:ascii="Arial" w:hAnsi="Arial" w:cs="Arial"/>
-          <w:sz w:val="18"/>
-          <w:szCs w:val="18"/>
-        </w:rPr>
-        <w:t/>
-      </w:r>
-      <w:r>
-        <w:rPr>
-          <w:rFonts w:ascii="Arial" w:hAnsi="Arial" w:cs="Arial"/>
-          <w:sz w:val="18"/>
-          <w:szCs w:val="18"/>
-        </w:rPr>
-        <w:t xml:space="preserve"/>
-      </w:r>
-      <w:r>
-        <w:rPr>
-          <w:rFonts w:ascii="Arial" w:hAnsi="Arial" w:cs="Arial"/>
-          <w:sz w:val="18"/>
-          <w:szCs w:val="18"/>
-        </w:rPr>
-        <w:t/>
-      </w:r>
-      <w:r>
-        <w:rPr>
-          <w:rFonts w:ascii="Arial" w:hAnsi="Arial" w:cs="Arial"/>
-          <w:sz w:val="18"/>
-          <w:szCs w:val="18"/>
-        </w:rPr>
-        <w:t xml:space="preserve"/>
-      </w:r>
-      <w:r>
-        <w:rPr>
-          <w:rFonts w:ascii="Arial" w:hAnsi="Arial" w:cs="Arial"/>
-          <w:sz w:val="18"/>
-          <w:szCs w:val="18"/>
-        </w:rPr>
-        <w:t/>
-      </w:r>
-      <w:r>
-        <w:rPr>
-          <w:rFonts w:ascii="Arial" w:hAnsi="Arial" w:cs="Arial"/>
-          <w:sz w:val="18"/>
-          <w:szCs w:val="18"/>
-        </w:rPr>
-        <w:t xml:space="preserve"/>
-      </w:r>
-      <w:r>
-        <w:rPr>
-          <w:rFonts w:ascii="Arial" w:hAnsi="Arial" w:cs="Arial"/>
-          <w:sz w:val="18"/>
-          <w:szCs w:val="18"/>
-        </w:rPr>
-        <w:t/>
-      </w:r>
-      <w:r>
-        <w:rPr>
-          <w:rFonts w:ascii="Arial" w:hAnsi="Arial" w:cs="Arial"/>
-          <w:sz w:val="18"/>
-          <w:szCs w:val="18"/>
-        </w:rPr>
-        <w:t xml:space="preserve"/>
-      </w:r>
-      <w:r>
-        <w:rPr>
-          <w:rFonts w:ascii="Arial" w:hAnsi="Arial" w:cs="Arial"/>
-          <w:sz w:val="18"/>
-          <w:szCs w:val="18"/>
-        </w:rPr>
-        <w:t/>
-      </w:r>
-      <w:r>
-        <w:rPr>
-          <w:rFonts w:ascii="Arial" w:hAnsi="Arial" w:cs="Arial"/>
-          <w:sz w:val="18"/>
-          <w:szCs w:val="18"/>
-        </w:rPr>
-        <w:t xml:space="preserve"/>
+        <w:t w:space="preserve">Como ya le comunicamos con anterioridad,  A</w:t>
+      </w:r>
+      <w:r>
+        <w:rPr>
+          <w:rFonts w:ascii="Arial" w:hAnsi="Arial" w:cs="Arial"/>
+          <w:sz w:val="18"/>
+          <w:szCs w:val="18"/>
+        </w:rPr>
+        <w:t>x</w:t>
+      </w:r>
+      <w:r>
+        <w:rPr>
+          <w:rFonts w:ascii="Arial" w:hAnsi="Arial" w:cs="Arial"/>
+          <w:sz w:val="18"/>
+          <w:szCs w:val="18"/>
+        </w:rPr>
+        <w:t>actor Portfoli</w:t>
+      </w:r>
+      <w:r>
+        <w:rPr>
+          <w:rFonts w:ascii="Arial" w:hAnsi="Arial" w:cs="Arial"/>
+          <w:sz w:val="18"/>
+          <w:szCs w:val="18"/>
+        </w:rPr>
+        <w:t>o Ho</w:t>
+      </w:r>
+      <w:r>
+        <w:rPr>
+          <w:rFonts w:ascii="Arial" w:hAnsi="Arial" w:cs="Arial"/>
+          <w:sz w:val="18"/>
+          <w:szCs w:val="18"/>
+        </w:rPr>
+        <w:t>lding AB</w:t>
+      </w:r>
+      <w:r>
+        <w:rPr>
+          <w:rFonts w:ascii="Arial" w:hAnsi="Arial" w:cs="Arial"/>
+          <w:sz w:val="18"/>
+          <w:szCs w:val="18"/>
+        </w:rPr>
+        <w:t w:space="preserve">  es</w:t>
+      </w:r>
+      <w:r>
+        <w:rPr>
+          <w:rFonts w:ascii="Arial" w:hAnsi="Arial" w:cs="Arial"/>
+          <w:sz w:val="18"/>
+          <w:szCs w:val="18"/>
+        </w:rPr>
+        <w:t w:space="preserve"> acreedo</w:t>
+      </w:r>
+      <w:r>
+        <w:rPr>
+          <w:rFonts w:ascii="Arial" w:hAnsi="Arial" w:cs="Arial"/>
+          <w:sz w:val="18"/>
+          <w:szCs w:val="18"/>
+        </w:rPr>
+        <w:t>r</w:t>
+      </w:r>
+      <w:r>
+        <w:rPr>
+          <w:rFonts w:ascii="Arial" w:hAnsi="Arial" w:cs="Arial"/>
+          <w:sz w:val="18"/>
+          <w:szCs w:val="18"/>
+        </w:rPr>
+        <w:t w:space="preserve"> de la deuda que ust</w:t>
+      </w:r>
+      <w:r>
+        <w:rPr>
+          <w:rFonts w:ascii="Arial" w:hAnsi="Arial" w:cs="Arial"/>
+          <w:sz w:val="18"/>
+          <w:szCs w:val="18"/>
+        </w:rPr>
+        <w:t>ed manti</w:t>
+      </w:r>
+      <w:r>
+        <w:rPr>
+          <w:rFonts w:ascii="Arial" w:hAnsi="Arial" w:cs="Arial"/>
+          <w:sz w:val="18"/>
+          <w:szCs w:val="18"/>
+        </w:rPr>
+        <w:t>ene, derivada de la adquisición de c</w:t>
+      </w:r>
+      <w:r>
+        <w:rPr>
+          <w:rFonts w:ascii="Arial" w:hAnsi="Arial" w:cs="Arial"/>
+          <w:sz w:val="18"/>
+          <w:szCs w:val="18"/>
+        </w:rPr>
+        <w:t>réditos en la fecha y ante el Notario que se indica a continuación:</w:t>
       </w:r>
     </w:p>
     <w:tbl>
       <w:tblPr>
-        <w:tblStyle w:val="TableGrid"/>
-        <w:tblW w:w="11187" w:type="dxa"/>
+        <w:tblStyle w:val="Tablaconcuadrcula"/>
+        <w:tblW w:w="10490" w:type="dxa"/>
         <w:tblInd w:w="-147" w:type="dxa"/>
+        <w:tblLayout w:type="fixed"/>
         <w:tblLook w:val="04A0" w:firstRow="1" w:lastRow="0" w:firstColumn="1" w:lastColumn="0" w:noHBand="0" w:noVBand="1"/>
       </w:tblPr>
       <w:tblGrid>
-        <w:gridCol w:w="1440"/>
-        <w:gridCol w:w="1028"/>
-        <w:gridCol w:w="1560"/>
-        <w:gridCol w:w="983"/>
-        <w:gridCol w:w="1762"/>
-        <w:gridCol w:w="2374"/>
-        <w:gridCol w:w="2040"/>
+        <w:gridCol w:w="1341"/>
+        <w:gridCol w:w="1495"/>
+        <w:gridCol w:w="1701"/>
+        <w:gridCol w:w="1134"/>
+        <w:gridCol w:w="1984"/>
+        <w:gridCol w:w="1418"/>
+        <w:gridCol w:w="1417"/>
       </w:tblGrid>
       <w:tr>
         <w:trPr>
@@ -387,7 +391,7 @@
         </w:trPr>
         <w:tc>
           <w:tcPr>
-            <w:tcW w:w="1440" w:type="dxa"/>
+            <w:tcW w:w="1341" w:type="dxa"/>
             <w:hideMark/>
           </w:tcPr>
           <w:p>
@@ -410,7 +414,7 @@
         </w:tc>
         <w:tc>
           <w:tcPr>
-            <w:tcW w:w="1028" w:type="dxa"/>
+            <w:tcW w:w="1495" w:type="dxa"/>
             <w:hideMark/>
           </w:tcPr>
           <w:p>
@@ -433,7 +437,7 @@
         </w:tc>
         <w:tc>
           <w:tcPr>
-            <w:tcW w:w="1560" w:type="dxa"/>
+            <w:tcW w:w="1701" w:type="dxa"/>
             <w:hideMark/>
           </w:tcPr>
           <w:p>
@@ -456,7 +460,7 @@
         </w:tc>
         <w:tc>
           <w:tcPr>
-            <w:tcW w:w="983" w:type="dxa"/>
+            <w:tcW w:w="1134" w:type="dxa"/>
             <w:hideMark/>
           </w:tcPr>
           <w:p>
@@ -479,7 +483,7 @@
         </w:tc>
         <w:tc>
           <w:tcPr>
-            <w:tcW w:w="1762" w:type="dxa"/>
+            <w:tcW w:w="1984" w:type="dxa"/>
             <w:hideMark/>
           </w:tcPr>
           <w:p>
@@ -502,7 +506,7 @@
         </w:tc>
         <w:tc>
           <w:tcPr>
-            <w:tcW w:w="2374" w:type="dxa"/>
+            <w:tcW w:w="1418" w:type="dxa"/>
             <w:hideMark/>
           </w:tcPr>
           <w:p>
@@ -525,7 +529,7 @@
         </w:tc>
         <w:tc>
           <w:tcPr>
-            <w:tcW w:w="2040" w:type="dxa"/>
+            <w:tcW w:w="1417" w:type="dxa"/>
             <w:hideMark/>
           </w:tcPr>
           <w:p>
@@ -537,14 +541,6 @@
               </w:rPr>
             </w:pPr>
             <w:proofErr w:type="spellStart"/>
-            <w:r>
-              <w:rPr>
-                <w:rFonts w:ascii="Arial" w:hAnsi="Arial" w:cs="Arial"/>
-                <w:sz w:val="18"/>
-                <w:szCs w:val="18"/>
-              </w:rPr>
-              <w:t>Nº de Protocolo</w:t>
-            </w:r>
             <w:proofErr w:type="spellEnd"/>
             <w:r>
               <w:rPr>
@@ -552,7 +548,15 @@
                 <w:sz w:val="18"/>
                 <w:szCs w:val="18"/>
               </w:rPr>
-              <w:t xml:space="preserve"/>
+              <w:t>Nº</w:t>
+            </w:r>
+            <w:r>
+              <w:rPr>
+                <w:rFonts w:ascii="Arial" w:hAnsi="Arial" w:cs="Arial"/>
+                <w:sz w:val="18"/>
+                <w:szCs w:val="18"/>
+              </w:rPr>
+              <w:t w:space="preserve"> de</w:t>
             </w:r>
           </w:p>
           <w:p>
@@ -569,7 +573,7 @@
                 <w:sz w:val="18"/>
                 <w:szCs w:val="18"/>
               </w:rPr>
-              <w:t xml:space="preserve"/>
+              <w:t w:space="preserve"> Protocolo</w:t>
             </w:r>
           </w:p>
         </w:tc>
@@ -580,7 +584,7 @@
         </w:trPr>
         <w:tc>
           <w:tcPr>
-            <w:tcW w:w="1440" w:type="dxa"/>
+            <w:tcW w:w="1341" w:type="dxa"/>
             <w:hideMark/>
           </w:tcPr>
           <w:p>
@@ -589,6 +593,7 @@
                 <w:rFonts w:ascii="Arial" w:hAnsi="Arial" w:cs="Arial"/>
                 <w:sz w:val="18"/>
                 <w:szCs w:val="18"/>
+                <w:highlight w:val="green"/>
               </w:rPr>
             </w:pPr>
             <w:r>
@@ -599,7 +604,7 @@
                 <w:sz w:val="18"/>
                 <w:szCs w:val="18"/>
               </w:rPr>
-              <w:t>01AH6800003301130       000000000000000</w:t>
+              <w:t>01A</w:t>
             </w:r>
             <w:r>
               <w:rPr>
@@ -609,13 +614,13 @@
                 <w:sz w:val="18"/>
                 <w:szCs w:val="18"/>
               </w:rPr>
-              <w:t/>
+              <w:t w:space="preserve">H6800003301130       000000000000000</w:t>
             </w:r>
           </w:p>
         </w:tc>
         <w:tc>
           <w:tcPr>
-            <w:tcW w:w="1028" w:type="dxa"/>
+            <w:tcW w:w="1495" w:type="dxa"/>
             <w:hideMark/>
           </w:tcPr>
           <w:p>
@@ -624,6 +629,7 @@
                 <w:rFonts w:ascii="Arial" w:hAnsi="Arial" w:cs="Arial"/>
                 <w:sz w:val="18"/>
                 <w:szCs w:val="18"/>
+                <w:highlight w:val="green"/>
               </w:rPr>
             </w:pPr>
             <w:r>
@@ -634,7 +640,7 @@
                 <w:sz w:val="18"/>
                 <w:szCs w:val="18"/>
               </w:rPr>
-              <w:t>PRESTAMO PERSONAL</w:t>
+              <w:t>PRESTAMO PERSO</w:t>
             </w:r>
             <w:r>
               <w:rPr>
@@ -644,13 +650,13 @@
                 <w:sz w:val="18"/>
                 <w:szCs w:val="18"/>
               </w:rPr>
-              <w:t/>
+              <w:t>NAL</w:t>
             </w:r>
           </w:p>
         </w:tc>
         <w:tc>
           <w:tcPr>
-            <w:tcW w:w="1560" w:type="dxa"/>
+            <w:tcW w:w="1701" w:type="dxa"/>
             <w:hideMark/>
           </w:tcPr>
           <w:p>
@@ -660,6 +666,7 @@
                 <w:color w:val="000000"/>
                 <w:sz w:val="18"/>
                 <w:szCs w:val="18"/>
+                <w:highlight w:val="green"/>
               </w:rPr>
             </w:pPr>
             <w:r>
@@ -668,7 +675,7 @@
                 <w:sz w:val="18"/>
                 <w:szCs w:val="18"/>
               </w:rPr>
-              <w:t>YORK GLOBAL FINANCE 53 S.à.r.l.</w:t>
+              <w:t>YO</w:t>
             </w:r>
             <w:r>
               <w:rPr>
@@ -678,13 +685,13 @@
                 <w:sz w:val="18"/>
                 <w:szCs w:val="18"/>
               </w:rPr>
-              <w:t/>
+              <w:t>RK GLOBAL FINANCE 53 S.à.r.l.</w:t>
             </w:r>
           </w:p>
         </w:tc>
         <w:tc>
           <w:tcPr>
-            <w:tcW w:w="983" w:type="dxa"/>
+            <w:tcW w:w="1134" w:type="dxa"/>
             <w:hideMark/>
           </w:tcPr>
           <w:p>
@@ -693,6 +700,7 @@
                 <w:rFonts w:ascii="Arial" w:hAnsi="Arial" w:cs="Arial"/>
                 <w:sz w:val="18"/>
                 <w:szCs w:val="18"/>
+                <w:highlight w:val="green"/>
               </w:rPr>
             </w:pPr>
             <w:r>
@@ -708,7 +716,7 @@
         </w:tc>
         <w:tc>
           <w:tcPr>
-            <w:tcW w:w="1762" w:type="dxa"/>
+            <w:tcW w:w="1984" w:type="dxa"/>
             <w:hideMark/>
           </w:tcPr>
           <w:p>
@@ -717,6 +725,7 @@
                 <w:rFonts w:ascii="Arial" w:hAnsi="Arial" w:cs="Arial"/>
                 <w:sz w:val="18"/>
                 <w:szCs w:val="18"/>
+                <w:highlight w:val="green"/>
               </w:rPr>
             </w:pPr>
             <w:r>
@@ -727,7 +736,7 @@
                 <w:sz w:val="18"/>
                 <w:szCs w:val="18"/>
               </w:rPr>
-              <w:t>Javier Navarro-Rubio Serres</w:t>
+              <w:t>Javier Navarro-Rubio Serr</w:t>
             </w:r>
             <w:r>
               <w:rPr>
@@ -736,13 +745,13 @@
                 <w:sz w:val="18"/>
                 <w:szCs w:val="18"/>
               </w:rPr>
-              <w:t/>
+              <w:t>es</w:t>
             </w:r>
           </w:p>
         </w:tc>
         <w:tc>
           <w:tcPr>
-            <w:tcW w:w="2374" w:type="dxa"/>
+            <w:tcW w:w="1418" w:type="dxa"/>
             <w:hideMark/>
           </w:tcPr>
           <w:p>
@@ -752,6 +761,7 @@
                 <w:color w:val="000000"/>
                 <w:sz w:val="18"/>
                 <w:szCs w:val="18"/>
+                <w:highlight w:val="green"/>
               </w:rPr>
             </w:pPr>
             <w:r>
@@ -761,7 +771,7 @@
                 <w:sz w:val="18"/>
                 <w:szCs w:val="18"/>
               </w:rPr>
-              <w:t>12/02/2016</w:t>
+              <w:t>1</w:t>
             </w:r>
             <w:r>
               <w:rPr>
@@ -769,22 +779,13 @@
                 <w:sz w:val="18"/>
                 <w:szCs w:val="18"/>
               </w:rPr>
-              <w:t/>
-            </w:r>
-            <w:r>
-              <w:rPr>
-                <w:rFonts w:ascii="Arial" w:hAnsi="Arial" w:cs="Arial"/>
-                <w:color w:val="000000"/>
-                <w:sz w:val="18"/>
-                <w:szCs w:val="18"/>
-              </w:rPr>
-              <w:t/>
+              <w:t>2/02/2016</w:t>
             </w:r>
           </w:p>
         </w:tc>
         <w:tc>
           <w:tcPr>
-            <w:tcW w:w="2040" w:type="dxa"/>
+            <w:tcW w:w="1417" w:type="dxa"/>
             <w:hideMark/>
           </w:tcPr>
           <w:p>
@@ -793,6 +794,7 @@
                 <w:rFonts w:ascii="Arial" w:hAnsi="Arial" w:cs="Arial"/>
                 <w:sz w:val="18"/>
                 <w:szCs w:val="18"/>
+                <w:highlight w:val="green"/>
               </w:rPr>
             </w:pPr>
             <w:r>
@@ -802,7 +804,7 @@
                 <w:sz w:val="18"/>
                 <w:szCs w:val="18"/>
               </w:rPr>
-              <w:t>170</w:t>
+              <w:t>1</w:t>
             </w:r>
             <w:r>
               <w:rPr>
@@ -810,16 +812,7 @@
                 <w:sz w:val="18"/>
                 <w:szCs w:val="18"/>
               </w:rPr>
-              <w:t/>
-            </w:r>
-            <w:r>
-              <w:rPr>
-                <w:rFonts w:ascii="Arial" w:hAnsi="Arial" w:cs="Arial"/>
-                <w:color w:val="000000"/>
-                <w:sz w:val="18"/>
-                <w:szCs w:val="18"/>
-              </w:rPr>
-              <w:t/>
+              <w:t>70</w:t>
             </w:r>
           </w:p>
         </w:tc>
@@ -894,7 +887,16 @@
                                 <w:sz w:val="26"/>
                                 <w:szCs w:val="26"/>
                               </w:rPr>
-                              <w:t/>
+                              <w:t>CodVerif</w:t>
+                            </w:r>
+                            <w:r>
+                              <w:rPr>
+                                <w:rFonts w:ascii="C39HrP36DmTt" w:hAnsi="C39HrP36DmTt"/>
+                                <w:noProof/>
+                                <w:sz w:val="26"/>
+                                <w:szCs w:val="26"/>
+                              </w:rPr>
+                              <w:t>CodVerif</w:t>
                             </w:r>
                           </w:p>
                           <w:p/>
@@ -928,15 +930,6 @@
                       <w:pPr>
                         <w:jc w:val="center"/>
                       </w:pPr>
-                      <w:r>
-                        <w:rPr>
-                          <w:rFonts w:ascii="C39HrP36DmTt" w:hAnsi="C39HrP36DmTt"/>
-                          <w:noProof/>
-                          <w:sz w:val="26"/>
-                          <w:szCs w:val="26"/>
-                        </w:rPr>
-                        <w:t/>
-                      </w:r>
                     </w:p>
                     <w:p/>
                   </w:txbxContent>
@@ -965,31 +958,31 @@
           <w:sz w:val="18"/>
           <w:szCs w:val="18"/>
         </w:rPr>
-        <w:t xml:space="preserve">El total de la deuda que tiene con Axactor Portfolio Holding AB asciende a un total de MIL NOVECIENTOS OCHENTA Y CUATRO EUROS CON CINCUENTA CENTIMOS (1.984,50 €).</w:t>
-      </w:r>
-      <w:r>
-        <w:rPr>
-          <w:rFonts w:ascii="Arial" w:hAnsi="Arial" w:cs="Arial"/>
-          <w:sz w:val="18"/>
-          <w:szCs w:val="18"/>
-        </w:rPr>
-        <w:t/>
-      </w:r>
-      <w:r>
-        <w:rPr>
-          <w:rFonts w:ascii="Arial" w:hAnsi="Arial" w:cs="Arial"/>
-          <w:sz w:val="18"/>
-          <w:szCs w:val="18"/>
-        </w:rPr>
-        <w:t xml:space="preserve"/>
-      </w:r>
-      <w:r>
-        <w:rPr>
-          <w:rFonts w:ascii="Arial" w:hAnsi="Arial" w:cs="Arial"/>
-          <w:sz w:val="18"/>
-          <w:szCs w:val="18"/>
-        </w:rPr>
-        <w:t/>
+        <w:t w:space="preserve">El total de la deuda que tiene con  Axactor Portf</w:t>
+      </w:r>
+      <w:r>
+        <w:rPr>
+          <w:rFonts w:ascii="Arial" w:hAnsi="Arial" w:cs="Arial"/>
+          <w:sz w:val="18"/>
+          <w:szCs w:val="18"/>
+        </w:rPr>
+        <w:t w:space="preserve">olio Holding AB  a</w:t>
+      </w:r>
+      <w:r>
+        <w:rPr>
+          <w:rFonts w:ascii="Arial" w:hAnsi="Arial" w:cs="Arial"/>
+          <w:sz w:val="18"/>
+          <w:szCs w:val="18"/>
+        </w:rPr>
+        <w:t w:space="preserve">sciende a   MIL NO</w:t>
+      </w:r>
+      <w:r>
+        <w:rPr>
+          <w:rFonts w:ascii="Arial" w:hAnsi="Arial" w:cs="Arial"/>
+          <w:sz w:val="18"/>
+          <w:szCs w:val="18"/>
+        </w:rPr>
+        <w:t>V</w:t>
       </w:r>
       <w:r>
         <w:rPr>
@@ -1000,7 +993,7 @@
           <w:sz w:val="18"/>
           <w:szCs w:val="18"/>
         </w:rPr>
-        <w:t/>
+        <w:t>ECIENTOS OCHENTA Y CU</w:t>
       </w:r>
       <w:r>
         <w:rPr>
@@ -1010,7 +1003,7 @@
           <w:sz w:val="18"/>
           <w:szCs w:val="18"/>
         </w:rPr>
-        <w:t/>
+        <w:t>A</w:t>
       </w:r>
       <w:r>
         <w:rPr>
@@ -1020,7 +1013,7 @@
           <w:sz w:val="18"/>
           <w:szCs w:val="18"/>
         </w:rPr>
-        <w:t xml:space="preserve"/>
+        <w:t>TR</w:t>
       </w:r>
       <w:r>
         <w:rPr>
@@ -1031,7 +1024,7 @@
           <w:sz w:val="18"/>
           <w:szCs w:val="18"/>
         </w:rPr>
-        <w:t/>
+        <w:t w:space="preserve">O EUROS CON CINCUENTA CENTIMOS  (1.9</w:t>
       </w:r>
       <w:r>
         <w:rPr>
@@ -1041,7 +1034,7 @@
           <w:sz w:val="18"/>
           <w:szCs w:val="18"/>
         </w:rPr>
-        <w:t/>
+        <w:t>8</w:t>
       </w:r>
       <w:r>
         <w:rPr>
@@ -1051,7 +1044,7 @@
           <w:sz w:val="18"/>
           <w:szCs w:val="18"/>
         </w:rPr>
-        <w:t xml:space="preserve"/>
+        <w:t>4,</w:t>
       </w:r>
       <w:r>
         <w:rPr>
@@ -1060,15 +1053,15 @@
           <w:sz w:val="18"/>
           <w:szCs w:val="18"/>
         </w:rPr>
-        <w:t/>
-      </w:r>
-      <w:r>
-        <w:rPr>
-          <w:rFonts w:ascii="Arial" w:hAnsi="Arial" w:cs="Arial"/>
-          <w:sz w:val="18"/>
-          <w:szCs w:val="18"/>
-        </w:rPr>
-        <w:t/>
+        <w:t>5</w:t>
+      </w:r>
+      <w:r>
+        <w:rPr>
+          <w:rFonts w:ascii="Arial" w:hAnsi="Arial" w:cs="Arial"/>
+          <w:sz w:val="18"/>
+          <w:szCs w:val="18"/>
+        </w:rPr>
+        <w:t w:space="preserve">0  €).</w:t>
       </w:r>
     </w:p>
     <w:p>
@@ -1084,117 +1077,20 @@
         </w:rPr>
       </w:pPr>
       <w:bookmarkStart w:id="0" w:name="_Hlk120614372"/>
-      <w:r>
-        <w:rPr>
-          <w:rFonts w:ascii="Arial" w:hAnsi="Arial" w:cs="Arial"/>
-          <w:color w:val="000000"/>
-          <w:sz w:val="18"/>
-          <w:szCs w:val="18"/>
-        </w:rPr>
-        <w:t>Después de haberle sido requerido y notificado, por parte de Axactor Portfolio Holding AB, para alcanzar un acuerdo amistoso, resultando infructuosos todos los intentos realizados, le informamos que hemos encomendado la gestión de la reclamación del presente expediente al despacho de abogados ISGF Informes Comerciales, S.L., con lo que en lo sucesivo todas las comunicaciones serán con este despacho a través de los datos de contacto arriba indicados.</w:t>
-      </w:r>
-      <w:r>
-        <w:rPr>
-          <w:rFonts w:ascii="Arial" w:eastAsiaTheme="minorHAnsi" w:hAnsi="Arial" w:cs="Arial"/>
-          <w:sz w:val="18"/>
-          <w:szCs w:val="18"/>
-          <w:lang w:val="es-ES" w:eastAsia="en-US"/>
-        </w:rPr>
-        <w:t xml:space="preserve"/>
-      </w:r>
-      <w:r>
-        <w:rPr>
-          <w:rFonts w:ascii="Arial" w:hAnsi="Arial" w:cs="Arial"/>
-          <w:sz w:val="18"/>
-          <w:szCs w:val="18"/>
-        </w:rPr>
-        <w:t/>
-      </w:r>
-      <w:r>
-        <w:rPr>
-          <w:rFonts w:ascii="Arial" w:eastAsiaTheme="minorHAnsi" w:hAnsi="Arial" w:cs="Arial"/>
-          <w:sz w:val="18"/>
-          <w:szCs w:val="18"/>
-          <w:lang w:val="es-ES" w:eastAsia="en-US"/>
-        </w:rPr>
-        <w:t xml:space="preserve"/>
-      </w:r>
-      <w:r>
-        <w:rPr>
-          <w:rFonts w:ascii="Arial" w:hAnsi="Arial" w:cs="Arial"/>
-          <w:color w:val="000000"/>
-          <w:sz w:val="18"/>
-          <w:szCs w:val="18"/>
-        </w:rPr>
-        <w:t xml:space="preserve"/>
-      </w:r>
       <w:proofErr w:type="gramStart"/>
-      <w:r>
-        <w:rPr>
-          <w:rFonts w:ascii="Arial" w:hAnsi="Arial" w:cs="Arial"/>
-          <w:color w:val="000000"/>
-          <w:sz w:val="18"/>
-          <w:szCs w:val="18"/>
-        </w:rPr>
-        <w:t/>
-      </w:r>
-      <w:r>
-        <w:rPr>
-          <w:rFonts w:ascii="Arial" w:hAnsi="Arial" w:cs="Arial"/>
-          <w:color w:val="000000"/>
-          <w:sz w:val="18"/>
-          <w:szCs w:val="18"/>
-        </w:rPr>
-        <w:t/>
-      </w:r>
       <w:proofErr w:type="gramEnd"/>
-      <w:r>
-        <w:rPr>
-          <w:rFonts w:ascii="Arial" w:hAnsi="Arial" w:cs="Arial"/>
-          <w:color w:val="000000"/>
-          <w:sz w:val="18"/>
-          <w:szCs w:val="18"/>
-        </w:rPr>
-        <w:t xml:space="preserve"/>
-      </w:r>
-      <w:r>
-        <w:rPr>
-          <w:rFonts w:ascii="Arial" w:eastAsiaTheme="minorHAnsi" w:hAnsi="Arial" w:cs="Arial"/>
-          <w:sz w:val="18"/>
-          <w:szCs w:val="18"/>
-          <w:lang w:val="es-ES" w:eastAsia="en-US"/>
-        </w:rPr>
-        <w:t xml:space="preserve"/>
-      </w:r>
-      <w:r>
-        <w:rPr>
-          <w:rFonts w:ascii="Arial" w:eastAsiaTheme="minorHAnsi" w:hAnsi="Arial" w:cs="Arial"/>
-          <w:sz w:val="18"/>
-          <w:szCs w:val="18"/>
-          <w:lang w:val="es-ES" w:eastAsia="en-US"/>
-        </w:rPr>
-        <w:t/>
-      </w:r>
-      <w:r>
-        <w:rPr>
-          <w:rFonts w:ascii="Arial" w:hAnsi="Arial" w:cs="Arial"/>
-          <w:color w:val="000000"/>
-          <w:sz w:val="18"/>
-          <w:szCs w:val="18"/>
-        </w:rPr>
-        <w:t/>
-      </w:r>
-      <w:r>
-        <w:rPr>
-          <w:rFonts w:ascii="Arial" w:hAnsi="Arial" w:cs="Arial"/>
-          <w:color w:val="000000"/>
-          <w:sz w:val="18"/>
-          <w:szCs w:val="18"/>
-        </w:rPr>
-        <w:t xml:space="preserve"/>
-      </w:r>
       <w:bookmarkStart w:id="1" w:name="_Hlk120632707"/>
       <w:bookmarkEnd w:id="0"/>
+      <w:bookmarkEnd w:id="1"/>
+      <w:r>
+        <w:rPr>
+          <w:rFonts w:ascii="Arial" w:hAnsi="Arial" w:cs="Arial"/>
+          <w:color w:val="000000"/>
+          <w:sz w:val="18"/>
+          <w:szCs w:val="18"/>
+        </w:rPr>
+        <w:t w:space="preserve">Después de haberle sido requerido y notificado, por parte de  Axa</w:t>
+      </w:r>
       <w:r>
         <w:rPr>
           <w:rFonts w:ascii="Arial" w:eastAsiaTheme="minorHAnsi" w:hAnsi="Arial" w:cs="Arial"/>
@@ -1202,9 +1098,106 @@
           <w:szCs w:val="18"/>
           <w:lang w:val="es-ES" w:eastAsia="en-US"/>
         </w:rPr>
-        <w:t/>
-      </w:r>
-      <w:bookmarkEnd w:id="1"/>
+        <w:t>c</w:t>
+      </w:r>
+      <w:r>
+        <w:rPr>
+          <w:rFonts w:ascii="Arial" w:hAnsi="Arial" w:cs="Arial"/>
+          <w:sz w:val="18"/>
+          <w:szCs w:val="18"/>
+        </w:rPr>
+        <w:t w:space="preserve">tor Portfolio </w:t>
+      </w:r>
+      <w:r>
+        <w:rPr>
+          <w:rFonts w:ascii="Arial" w:eastAsiaTheme="minorHAnsi" w:hAnsi="Arial" w:cs="Arial"/>
+          <w:sz w:val="18"/>
+          <w:szCs w:val="18"/>
+          <w:lang w:val="es-ES" w:eastAsia="en-US"/>
+        </w:rPr>
+        <w:t>Ho</w:t>
+      </w:r>
+      <w:r>
+        <w:rPr>
+          <w:rFonts w:ascii="Arial" w:hAnsi="Arial" w:cs="Arial"/>
+          <w:color w:val="000000"/>
+          <w:sz w:val="18"/>
+          <w:szCs w:val="18"/>
+        </w:rPr>
+        <w:t>lding AB, para alcanzar un acuerdo ami</w:t>
+      </w:r>
+      <w:r>
+        <w:rPr>
+          <w:rFonts w:ascii="Arial" w:hAnsi="Arial" w:cs="Arial"/>
+          <w:color w:val="000000"/>
+          <w:sz w:val="18"/>
+          <w:szCs w:val="18"/>
+        </w:rPr>
+        <w:t>stoso, resultando infruc</w:t>
+      </w:r>
+      <w:r>
+        <w:rPr>
+          <w:rFonts w:ascii="Arial" w:hAnsi="Arial" w:cs="Arial"/>
+          <w:color w:val="000000"/>
+          <w:sz w:val="18"/>
+          <w:szCs w:val="18"/>
+        </w:rPr>
+        <w:t>t</w:t>
+      </w:r>
+      <w:r>
+        <w:rPr>
+          <w:rFonts w:ascii="Arial" w:hAnsi="Arial" w:cs="Arial"/>
+          <w:color w:val="000000"/>
+          <w:sz w:val="18"/>
+          <w:szCs w:val="18"/>
+        </w:rPr>
+        <w:t w:space="preserve">uosos todos los intentos realizados, le informamos que hemos encomendado la gestión de la reclamación del presente expediente al despacho de abogados  ISGF I</w:t>
+      </w:r>
+      <w:r>
+        <w:rPr>
+          <w:rFonts w:ascii="Arial" w:eastAsiaTheme="minorHAnsi" w:hAnsi="Arial" w:cs="Arial"/>
+          <w:sz w:val="18"/>
+          <w:szCs w:val="18"/>
+          <w:lang w:val="es-ES" w:eastAsia="en-US"/>
+        </w:rPr>
+        <w:t>n</w:t>
+      </w:r>
+      <w:r>
+        <w:rPr>
+          <w:rFonts w:ascii="Arial" w:eastAsiaTheme="minorHAnsi" w:hAnsi="Arial" w:cs="Arial"/>
+          <w:sz w:val="18"/>
+          <w:szCs w:val="18"/>
+          <w:lang w:val="es-ES" w:eastAsia="en-US"/>
+        </w:rPr>
+        <w:t>formes C</w:t>
+      </w:r>
+      <w:r>
+        <w:rPr>
+          <w:rFonts w:ascii="Arial" w:hAnsi="Arial" w:cs="Arial"/>
+          <w:color w:val="000000"/>
+          <w:sz w:val="18"/>
+          <w:szCs w:val="18"/>
+        </w:rPr>
+        <w:t>o</w:t>
+      </w:r>
+      <w:r>
+        <w:rPr>
+          <w:rFonts w:ascii="Arial" w:hAnsi="Arial" w:cs="Arial"/>
+          <w:color w:val="000000"/>
+          <w:sz w:val="18"/>
+          <w:szCs w:val="18"/>
+        </w:rPr>
+        <w:t>me</w:t>
+      </w:r>
+      <w:r>
+        <w:rPr>
+          <w:rFonts w:ascii="Arial" w:eastAsiaTheme="minorHAnsi" w:hAnsi="Arial" w:cs="Arial"/>
+          <w:sz w:val="18"/>
+          <w:szCs w:val="18"/>
+          <w:lang w:val="es-ES" w:eastAsia="en-US"/>
+        </w:rPr>
+        <w:t>rciales, S.L., con lo que en lo sucesivo todas las comunicaciones serán con este despacho a través de los datos de contacto arriba indicados.</w:t>
+      </w:r>
     </w:p>
     <w:p>
       <w:pPr>
@@ -1224,7 +1217,7 @@
           <w:sz w:val="18"/>
           <w:szCs w:val="18"/>
         </w:rPr>
-        <w:t xml:space="preserve">Nos dirigimos a usted para informarle que, tras haber reclamado judicialmente la deuda que tiene pendiente con nosotros, la demanda ha sido ADMITIDA A TRÁMITE por el Juzgado, teniendo como opción para paralizar el procedimiento y evitar el EMBARGO de los bienes que procesalmente localicemos a su nombre, efectuar el ingreso de la cantidad adeudada antes del 23/10/2023:</w:t>
+        <w:t>Nos dirigimos a usted para informarle que, tras habe</w:t>
       </w:r>
       <w:r>
         <w:rPr>
@@ -1233,7 +1226,7 @@
           <w:sz w:val="18"/>
           <w:szCs w:val="18"/>
         </w:rPr>
-        <w:t/>
+        <w:t>r reclamado judicialmente</w:t>
       </w:r>
       <w:r>
         <w:rPr>
@@ -1242,7 +1235,7 @@
           <w:sz w:val="18"/>
           <w:szCs w:val="18"/>
         </w:rPr>
-        <w:t xml:space="preserve"/>
+        <w:t w:space="preserve"> la deuda que tiene pendiente con nosotros, la demanda ha </w:t>
       </w:r>
       <w:r>
         <w:rPr>
@@ -1252,7 +1245,7 @@
           <w:sz w:val="18"/>
           <w:szCs w:val="18"/>
         </w:rPr>
-        <w:t/>
+        <w:t>sido ADMITIDA A T</w:t>
       </w:r>
       <w:r>
         <w:rPr>
@@ -1261,15 +1254,15 @@
           <w:sz w:val="18"/>
           <w:szCs w:val="18"/>
         </w:rPr>
-        <w:t xml:space="preserve"/>
-      </w:r>
-      <w:r>
-        <w:rPr>
-          <w:rFonts w:ascii="Arial" w:hAnsi="Arial" w:cs="Arial"/>
-          <w:sz w:val="18"/>
-          <w:szCs w:val="18"/>
-        </w:rPr>
-        <w:t xml:space="preserve"/>
+        <w:t>RÁMITE por el Ju</w:t>
+      </w:r>
+      <w:r>
+        <w:rPr>
+          <w:rFonts w:ascii="Arial" w:hAnsi="Arial" w:cs="Arial"/>
+          <w:sz w:val="18"/>
+          <w:szCs w:val="18"/>
+        </w:rPr>
+        <w:t>zgado, teniendo como opción para paralizar el procedimiento y e</w:t>
       </w:r>
       <w:r>
         <w:rPr>
@@ -1278,15 +1271,15 @@
           <w:sz w:val="18"/>
           <w:szCs w:val="18"/>
         </w:rPr>
-        <w:t/>
-      </w:r>
-      <w:r>
-        <w:rPr>
-          <w:rFonts w:ascii="Arial" w:hAnsi="Arial" w:cs="Arial"/>
-          <w:sz w:val="18"/>
-          <w:szCs w:val="18"/>
-        </w:rPr>
-        <w:t xml:space="preserve"/>
+        <w:t w:space="preserve">vitar </w:t>
+      </w:r>
+      <w:r>
+        <w:rPr>
+          <w:rFonts w:ascii="Arial" w:hAnsi="Arial" w:cs="Arial"/>
+          <w:sz w:val="18"/>
+          <w:szCs w:val="18"/>
+        </w:rPr>
+        <w:t>el EMBARGO de los bienes que procesalmente localicemos a su nombre, efectuar el ingreso de la cantidad adeud</w:t>
       </w:r>
       <w:r>
         <w:rPr>
@@ -1295,7 +1288,7 @@
           <w:szCs w:val="18"/>
           <w:lang w:val="pt-PT"/>
         </w:rPr>
-        <w:t/>
+        <w:t w:space="preserve">ada antes del  23/10/</w:t>
       </w:r>
       <w:r>
         <w:rPr>
@@ -1304,7 +1297,7 @@
           <w:szCs w:val="18"/>
           <w:lang w:val="pt-PT"/>
         </w:rPr>
-        <w:t/>
+        <w:t>2023:</w:t>
       </w:r>
     </w:p>
     <w:p>
@@ -1330,41 +1323,42 @@
           <w:color w:val="000000"/>
           <w:sz w:val="18"/>
           <w:szCs w:val="18"/>
+          <w:highlight w:val="yellow"/>
           <w:lang w:val="es-ES_tradnl"/>
         </w:rPr>
       </w:pPr>
       <w:r>
         <w:rPr>
           <w:rFonts w:ascii="Arial" w:hAnsi="Arial" w:cs="Arial"/>
+          <w:sz w:val="18"/>
+          <w:szCs w:val="18"/>
+        </w:rPr>
+        <w:tab/>
+      </w:r>
+      <w:r>
+        <w:rPr>
+          <w:rFonts w:ascii="Arial" w:hAnsi="Arial" w:cs="Arial"/>
           <w:b/>
           <w:sz w:val="18"/>
           <w:szCs w:val="18"/>
         </w:rPr>
-        <w:t>NUMERO DE REFERENCIA:12300-119111</w:t>
-      </w:r>
-      <w:r>
-        <w:rPr>
-          <w:rFonts w:ascii="Arial" w:hAnsi="Arial" w:cs="Arial"/>
-          <w:sz w:val="18"/>
-          <w:szCs w:val="18"/>
-        </w:rPr>
-        <w:tab/>
-      </w:r>
-      <w:r>
-        <w:rPr>
-          <w:rFonts w:ascii="Arial" w:hAnsi="Arial" w:cs="Arial"/>
-          <w:sz w:val="18"/>
-          <w:szCs w:val="18"/>
-        </w:rPr>
-        <w:t/>
-      </w:r>
-      <w:r>
-        <w:rPr>
-          <w:rFonts w:ascii="Arial" w:hAnsi="Arial" w:cs="Arial"/>
-          <w:sz w:val="18"/>
-          <w:szCs w:val="18"/>
-        </w:rPr>
-        <w:t/>
+        <w:t>NUMERO DE REFERENCI</w:t>
+      </w:r>
+      <w:r>
+        <w:rPr>
+          <w:rFonts w:ascii="Arial" w:hAnsi="Arial" w:cs="Arial"/>
+          <w:sz w:val="18"/>
+          <w:szCs w:val="18"/>
+        </w:rPr>
+        <w:t>A</w:t>
+      </w:r>
+      <w:r>
+        <w:rPr>
+          <w:rFonts w:ascii="Arial" w:hAnsi="Arial" w:cs="Arial"/>
+          <w:sz w:val="18"/>
+          <w:szCs w:val="18"/>
+        </w:rPr>
+        <w:t>:12300-1191</w:t>
       </w:r>
       <w:r>
         <w:rPr>
@@ -1375,7 +1369,7 @@
           <w:szCs w:val="18"/>
           <w:lang w:val="es-ES_tradnl"/>
         </w:rPr>
-        <w:t/>
+        <w:t>11</w:t>
       </w:r>
     </w:p>
     <w:p>
@@ -1401,6 +1395,7 @@
           <w:spacing w:val="-4"/>
           <w:sz w:val="18"/>
           <w:szCs w:val="18"/>
+          <w:highlight w:val="yellow"/>
           <w:lang w:val="es-ES_tradnl"/>
         </w:rPr>
       </w:pPr>
@@ -1411,7 +1406,7 @@
           <w:sz w:val="18"/>
           <w:szCs w:val="18"/>
         </w:rPr>
-        <w:t xml:space="preserve">CUANTÍA PRINCIPAL: 1.984,50</w:t>
+        <w:tab/>
       </w:r>
       <w:r>
         <w:rPr>
@@ -1420,7 +1415,7 @@
           <w:sz w:val="18"/>
           <w:szCs w:val="18"/>
         </w:rPr>
-        <w:tab/>
+        <w:t>CUANTÍA PRI</w:t>
       </w:r>
       <w:r>
         <w:rPr>
@@ -1429,15 +1424,15 @@
           <w:sz w:val="18"/>
           <w:szCs w:val="18"/>
         </w:rPr>
-        <w:t/>
-      </w:r>
-      <w:r>
-        <w:rPr>
-          <w:rFonts w:ascii="Arial" w:hAnsi="Arial" w:cs="Arial"/>
-          <w:sz w:val="18"/>
-          <w:szCs w:val="18"/>
-        </w:rPr>
-        <w:t/>
+        <w:t w:space="preserve">NCIPAL:  1.984,</w:t>
+      </w:r>
+      <w:r>
+        <w:rPr>
+          <w:rFonts w:ascii="Arial" w:hAnsi="Arial" w:cs="Arial"/>
+          <w:sz w:val="18"/>
+          <w:szCs w:val="18"/>
+        </w:rPr>
+        <w:t>50</w:t>
       </w:r>
     </w:p>
     <w:p>
@@ -1463,6 +1458,7 @@
           <w:color w:val="000000"/>
           <w:sz w:val="18"/>
           <w:szCs w:val="18"/>
+          <w:highlight w:val="yellow"/>
           <w:lang w:val="es-ES_tradnl"/>
         </w:rPr>
       </w:pPr>
@@ -1473,7 +1469,7 @@
           <w:sz w:val="18"/>
           <w:szCs w:val="18"/>
         </w:rPr>
-        <w:t>TITULAR:Axactor Portfolio Holding AB</w:t>
+        <w:tab/>
       </w:r>
       <w:r>
         <w:rPr>
@@ -1482,15 +1478,15 @@
           <w:sz w:val="18"/>
           <w:szCs w:val="18"/>
         </w:rPr>
-        <w:tab/>
-      </w:r>
-      <w:r>
-        <w:rPr>
-          <w:rFonts w:ascii="Arial" w:hAnsi="Arial" w:cs="Arial"/>
-          <w:sz w:val="18"/>
-          <w:szCs w:val="18"/>
-        </w:rPr>
-        <w:t/>
+        <w:t>TITULAR:Axact</w:t>
+      </w:r>
+      <w:r>
+        <w:rPr>
+          <w:rFonts w:ascii="Arial" w:hAnsi="Arial" w:cs="Arial"/>
+          <w:sz w:val="18"/>
+          <w:szCs w:val="18"/>
+        </w:rPr>
+        <w:t>or Portfolio Holding AB</w:t>
       </w:r>
     </w:p>
     <w:p>
@@ -1520,27 +1516,27 @@
       <w:r>
         <w:rPr>
           <w:rFonts w:ascii="Arial" w:hAnsi="Arial" w:cs="Arial"/>
+          <w:sz w:val="18"/>
+          <w:szCs w:val="18"/>
+        </w:rPr>
+        <w:tab/>
+      </w:r>
+      <w:r>
+        <w:rPr>
+          <w:rFonts w:ascii="Arial" w:hAnsi="Arial" w:cs="Arial"/>
           <w:b/>
           <w:sz w:val="18"/>
           <w:szCs w:val="18"/>
         </w:rPr>
-        <w:t>C.C.C.:ES90 0081 0698 9400 0133 2437</w:t>
-      </w:r>
-      <w:r>
-        <w:rPr>
-          <w:rFonts w:ascii="Arial" w:hAnsi="Arial" w:cs="Arial"/>
-          <w:sz w:val="18"/>
-          <w:szCs w:val="18"/>
-        </w:rPr>
-        <w:tab/>
-      </w:r>
-      <w:r>
-        <w:rPr>
-          <w:rFonts w:ascii="Arial" w:hAnsi="Arial" w:cs="Arial"/>
-          <w:sz w:val="18"/>
-          <w:szCs w:val="18"/>
-        </w:rPr>
-        <w:t/>
+        <w:t>C.C.C.:ES9</w:t>
+      </w:r>
+      <w:r>
+        <w:rPr>
+          <w:rFonts w:ascii="Arial" w:hAnsi="Arial" w:cs="Arial"/>
+          <w:sz w:val="18"/>
+          <w:szCs w:val="18"/>
+        </w:rPr>
+        <w:t>0 0081 0698 9400 0133 2437</w:t>
       </w:r>
     </w:p>
     <w:p>
@@ -1558,39 +1554,39 @@
           <w:sz w:val="18"/>
           <w:szCs w:val="18"/>
         </w:rPr>
-        <w:t>En caso de no proceder al pago en el plazo indicado se presentará la correspondiente demanda de ejecución, incrementando los gastos de intereses y gastos judiciales, y se procederá al embargo de todos sus bienes hasta cubrir el total de la deuda, incluidos dichos intereses y gastos judiciales.</w:t>
-      </w:r>
-      <w:r>
-        <w:rPr>
-          <w:rFonts w:ascii="Arial" w:hAnsi="Arial" w:cs="Arial"/>
-          <w:sz w:val="18"/>
-          <w:szCs w:val="18"/>
-        </w:rPr>
-        <w:t/>
-      </w:r>
-      <w:r>
-        <w:rPr>
-          <w:rFonts w:ascii="Arial" w:hAnsi="Arial" w:cs="Arial"/>
-          <w:sz w:val="18"/>
-          <w:szCs w:val="18"/>
-        </w:rPr>
-        <w:t xml:space="preserve"/>
-      </w:r>
-      <w:r>
-        <w:rPr>
-          <w:rFonts w:ascii="Arial" w:hAnsi="Arial" w:cs="Arial"/>
-          <w:sz w:val="18"/>
-          <w:szCs w:val="18"/>
-        </w:rPr>
-        <w:t xml:space="preserve"/>
-      </w:r>
-      <w:r>
-        <w:rPr>
-          <w:rFonts w:ascii="Arial" w:hAnsi="Arial" w:cs="Arial"/>
-          <w:sz w:val="18"/>
-          <w:szCs w:val="18"/>
-        </w:rPr>
-        <w:t xml:space="preserve"/>
+        <w:t>En caso de no proceder al pago en el plazo indicado se presentará la correspondiente demanda de ejecución, incrementando los gastos de intereses y gastos judiciales</w:t>
+      </w:r>
+      <w:r>
+        <w:rPr>
+          <w:rFonts w:ascii="Arial" w:hAnsi="Arial" w:cs="Arial"/>
+          <w:sz w:val="18"/>
+          <w:szCs w:val="18"/>
+        </w:rPr>
+        <w:t>, y se procederá al</w:t>
+      </w:r>
+      <w:r>
+        <w:rPr>
+          <w:rFonts w:ascii="Arial" w:hAnsi="Arial" w:cs="Arial"/>
+          <w:sz w:val="18"/>
+          <w:szCs w:val="18"/>
+        </w:rPr>
+        <w:t w:space="preserve"> embargo de todos sus bienes hasta cubrir el total de la deuda, incluidos</w:t>
+      </w:r>
+      <w:r>
+        <w:rPr>
+          <w:rFonts w:ascii="Arial" w:hAnsi="Arial" w:cs="Arial"/>
+          <w:sz w:val="18"/>
+          <w:szCs w:val="18"/>
+        </w:rPr>
+        <w:t w:space="preserve"> dichos</w:t>
+      </w:r>
+      <w:r>
+        <w:rPr>
+          <w:rFonts w:ascii="Arial" w:hAnsi="Arial" w:cs="Arial"/>
+          <w:sz w:val="18"/>
+          <w:szCs w:val="18"/>
+        </w:rPr>
+        <w:t w:space="preserve"> intereses y gastos judiciales.</w:t>
       </w:r>
     </w:p>
     <w:p>
@@ -1608,7 +1604,7 @@
           <w:sz w:val="18"/>
           <w:szCs w:val="18"/>
         </w:rPr>
-        <w:t xml:space="preserve">Asimismo, para cualquier duda o consulta estamos a su disposición en el teléfono 915907117.</w:t>
+        <w:t w:space="preserve">Asimismo, para cualquier duda o consulta estamos a su disposición en el teléfono </w:t>
       </w:r>
       <w:r>
         <w:rPr>
@@ -1618,9 +1614,8 @@
           <w:sz w:val="18"/>
           <w:szCs w:val="18"/>
         </w:rPr>
-        <w:t/>
-      </w:r>
-      <w:proofErr w:type="spellStart"/>
+        <w:t w:space="preserve"> </w:t>
+      </w:r>
       <w:r>
         <w:rPr>
           <w:rFonts w:ascii="Arial" w:hAnsi="Arial" w:cs="Arial"/>
@@ -1629,9 +1624,8 @@
           <w:sz w:val="18"/>
           <w:szCs w:val="18"/>
         </w:rPr>
-        <w:t/>
-      </w:r>
-      <w:proofErr w:type="spellEnd"/>
+        <w:t>91590711</w:t>
+      </w:r>
       <w:r>
         <w:rPr>
           <w:rFonts w:ascii="Arial" w:hAnsi="Arial" w:cs="Arial"/>
@@ -1640,15 +1634,15 @@
           <w:sz w:val="18"/>
           <w:szCs w:val="18"/>
         </w:rPr>
-        <w:t/>
-      </w:r>
-      <w:r>
-        <w:rPr>
-          <w:rFonts w:ascii="Arial" w:hAnsi="Arial" w:cs="Arial"/>
-          <w:sz w:val="18"/>
-          <w:szCs w:val="18"/>
-        </w:rPr>
-        <w:t/>
+        <w:t>7</w:t>
+      </w:r>
+      <w:r>
+        <w:rPr>
+          <w:rFonts w:ascii="Arial" w:hAnsi="Arial" w:cs="Arial"/>
+          <w:sz w:val="18"/>
+          <w:szCs w:val="18"/>
+        </w:rPr>
+        <w:t>.</w:t>
       </w:r>
     </w:p>
     <w:p>
@@ -1677,8 +1671,6 @@
         </w:rPr>
         <w:t>Sin otro particular, reciba un cordial saludo.</w:t>
       </w:r>
-      <w:bookmarkStart w:id="4" w:name="_GoBack"/>
-      <w:bookmarkEnd w:id="4"/>
     </w:p>
     <w:p>
       <w:pPr>
@@ -1961,7 +1953,7 @@
                                   <w:szCs w:val="18"/>
                                   <w:lang w:val="it-IT" w:eastAsia="sv-SE"/>
                                 </w:rPr>
-                                <w:t/>
+                                <w:t>Axactor Spain</w:t>
                               </w:r>
                               <w:r>
                                 <w:rPr>
@@ -1970,7 +1962,85 @@
                                   <w:sz w:val="18"/>
                                   <w:szCs w:val="18"/>
                                 </w:rPr>
-                                <w:t xml:space="preserve"/>
+                                <w:t w:space="preserve"> </w:t>
+                              </w:r>
+                              <w:r>
+                                <w:rPr>
+                                  <w:rFonts w:ascii="Arial" w:hAnsi="Arial" w:cs="Arial"/>
+                                  <w:bCs/>
+                                  <w:sz w:val="14"/>
+                                  <w:szCs w:val="14"/>
+                                  <w:lang w:val="it-IT" w:eastAsia="sv-SE"/>
+                                </w:rPr>
+                                <w:t w:space="preserve">Calle Dr Esquerdo 136 4ª 28017  Madrid</w:t>
+                              </w:r>
+                              <w:r>
+                                <w:rPr>
+                                  <w:rFonts w:ascii="Arial" w:hAnsi="Arial" w:cs="Arial"/>
+                                  <w:bCs/>
+                                  <w:sz w:val="14"/>
+                                  <w:szCs w:val="14"/>
+                                  <w:lang w:val="it-IT" w:eastAsia="sv-SE"/>
+                                </w:rPr>
+                                <w:t>www.axactor.es</w:t>
+                              </w:r>
+                              <w:r>
+                                <w:rPr>
+                                  <w:rFonts w:ascii="Arial" w:hAnsi="Arial" w:cs="Arial"/>
+                                  <w:b/>
+                                  <w:bCs/>
+                                  <w:sz w:val="18"/>
+                                  <w:szCs w:val="18"/>
+                                  <w:lang w:val="it-IT" w:eastAsia="sv-SE"/>
+                                </w:rPr>
+                                <w:t>Axactor Spain</w:t>
+                              </w:r>
+                              <w:r>
+                                <w:rPr>
+                                  <w:rFonts w:ascii="Arial" w:hAnsi="Arial" w:cs="Arial"/>
+                                  <w:noProof/>
+                                  <w:sz w:val="18"/>
+                                  <w:szCs w:val="18"/>
+                                </w:rPr>
+                                <w:t w:space="preserve"> </w:t>
+                              </w:r>
+                              <w:r>
+                                <w:rPr>
+                                  <w:rFonts w:ascii="Arial" w:hAnsi="Arial" w:cs="Arial"/>
+                                  <w:bCs/>
+                                  <w:sz w:val="14"/>
+                                  <w:szCs w:val="14"/>
+                                  <w:lang w:val="it-IT" w:eastAsia="sv-SE"/>
+                                </w:rPr>
+                                <w:t w:space="preserve">Calle Dr Esquerdo 136 4ª 28017  Madrid</w:t>
+                              </w:r>
+                              <w:r>
+                                <w:rPr>
+                                  <w:rFonts w:ascii="Arial" w:hAnsi="Arial" w:cs="Arial"/>
+                                  <w:bCs/>
+                                  <w:sz w:val="14"/>
+                                  <w:szCs w:val="14"/>
+                                  <w:lang w:val="it-IT" w:eastAsia="sv-SE"/>
+                                </w:rPr>
+                                <w:t>www.axactor.es</w:t>
+                              </w:r>
+                              <w:r>
+                                <w:rPr>
+                                  <w:rFonts w:ascii="Arial" w:hAnsi="Arial" w:cs="Arial"/>
+                                  <w:sz w:val="14"/>
+                                  <w:szCs w:val="14"/>
+                                  <w:lang w:val="pt-PT"/>
+                                </w:rPr>
+                                <w:t w:space="preserve">Le informamos que en caso de no producirse el pago en los términos acordados y conforme al artículo 20 de la Ley Orgánica 3/2018 de Protección de Datos Personales y garantía de los derechos digitales, los datos relativos al impago podrán ser comunicados, siempre y cuando se cumplan los requisitos legalmente establecidos al efecto, a </w:t>
+                              </w:r>
+                              <w:r>
+                                <w:rPr>
+                                  <w:rFonts w:ascii="Arial" w:hAnsi="Arial" w:cs="Arial"/>
+                                  <w:sz w:val="14"/>
+                                  <w:szCs w:val="14"/>
+                                  <w:lang w:val="pt-PT"/>
+                                </w:rPr>
+                                <w:t>sistemas de información crediticia.</w:t>
                               </w:r>
                             </w:p>
                             <w:p>
@@ -1988,16 +2058,6 @@
                                   <w:lang w:val="it-IT" w:eastAsia="sv-SE"/>
                                 </w:rPr>
                               </w:pPr>
-                              <w:r>
-                                <w:rPr>
-                                  <w:rFonts w:ascii="Arial" w:hAnsi="Arial" w:cs="Arial"/>
-                                  <w:bCs/>
-                                  <w:sz w:val="14"/>
-                                  <w:szCs w:val="14"/>
-                                  <w:lang w:val="it-IT" w:eastAsia="sv-SE"/>
-                                </w:rPr>
-                                <w:t/>
-                              </w:r>
                             </w:p>
                             <w:p>
                               <w:pPr>
@@ -2008,16 +2068,6 @@
                                   <w:szCs w:val="14"/>
                                 </w:rPr>
                               </w:pPr>
-                              <w:r>
-                                <w:rPr>
-                                  <w:rFonts w:ascii="Arial" w:hAnsi="Arial" w:cs="Arial"/>
-                                  <w:bCs/>
-                                  <w:sz w:val="14"/>
-                                  <w:szCs w:val="14"/>
-                                  <w:lang w:val="it-IT" w:eastAsia="sv-SE"/>
-                                </w:rPr>
-                                <w:t/>
-                              </w:r>
                             </w:p>
                           </w:txbxContent>
                         </wps:txbx>
@@ -2074,26 +2124,6 @@
                             <w:szCs w:val="18"/>
                           </w:rPr>
                         </w:pPr>
-                        <w:r>
-                          <w:rPr>
-                            <w:rFonts w:ascii="Arial" w:hAnsi="Arial" w:cs="Arial"/>
-                            <w:b/>
-                            <w:bCs/>
-                            <w:sz w:val="18"/>
-                            <w:szCs w:val="18"/>
-                            <w:lang w:val="it-IT" w:eastAsia="sv-SE"/>
-                          </w:rPr>
-                          <w:t/>
-                        </w:r>
-                        <w:r>
-                          <w:rPr>
-                            <w:rFonts w:ascii="Arial" w:hAnsi="Arial" w:cs="Arial"/>
-                            <w:noProof/>
-                            <w:sz w:val="18"/>
-                            <w:szCs w:val="18"/>
-                          </w:rPr>
-                          <w:t xml:space="preserve"/>
-                        </w:r>
                       </w:p>
                       <w:p>
                         <w:pPr>
@@ -2110,16 +2140,6 @@
                             <w:lang w:val="it-IT" w:eastAsia="sv-SE"/>
                           </w:rPr>
                         </w:pPr>
-                        <w:r>
-                          <w:rPr>
-                            <w:rFonts w:ascii="Arial" w:hAnsi="Arial" w:cs="Arial"/>
-                            <w:bCs/>
-                            <w:sz w:val="14"/>
-                            <w:szCs w:val="14"/>
-                            <w:lang w:val="it-IT" w:eastAsia="sv-SE"/>
-                          </w:rPr>
-                          <w:t/>
-                        </w:r>
                       </w:p>
                       <w:p>
                         <w:pPr>
@@ -2130,16 +2150,6 @@
                             <w:szCs w:val="14"/>
                           </w:rPr>
                         </w:pPr>
-                        <w:r>
-                          <w:rPr>
-                            <w:rFonts w:ascii="Arial" w:hAnsi="Arial" w:cs="Arial"/>
-                            <w:bCs/>
-                            <w:sz w:val="14"/>
-                            <w:szCs w:val="14"/>
-                            <w:lang w:val="it-IT" w:eastAsia="sv-SE"/>
-                          </w:rPr>
-                          <w:t/>
-                        </w:r>
                       </w:p>
                     </w:txbxContent>
                   </v:textbox>
@@ -2150,25 +2160,7 @@
           </mc:Fallback>
         </mc:AlternateContent>
       </w:r>
-      <w:r>
-        <w:rPr>
-          <w:rFonts w:ascii="Arial" w:hAnsi="Arial" w:cs="Arial"/>
-          <w:sz w:val="14"/>
-          <w:szCs w:val="14"/>
-          <w:lang w:val="pt-PT"/>
-        </w:rPr>
-        <w:t xml:space="preserve"/>
-      </w:r>
       <w:bookmarkEnd w:id="2"/>
-      <w:r>
-        <w:rPr>
-          <w:rFonts w:ascii="Arial" w:hAnsi="Arial" w:cs="Arial"/>
-          <w:sz w:val="14"/>
-          <w:szCs w:val="14"/>
-          <w:lang w:val="pt-PT"/>
-        </w:rPr>
-        <w:t/>
-      </w:r>
       <w:bookmarkEnd w:id="3"/>
     </w:p>
     <w:sectPr>
@@ -2184,7 +2176,7 @@
 </file>
 
 <file path=word/endnotes.xml><?xml version="1.0" encoding="utf-8"?>
-<w:endnotes xmlns:wpc="http://schemas.microsoft.com/office/word/2010/wordprocessingCanvas" xmlns:cx="http://schemas.microsoft.com/office/drawing/2014/chartex" xmlns:cx1="http://schemas.microsoft.com/office/drawing/2015/9/8/chartex" xmlns:cx2="http://schemas.microsoft.com/office/drawing/2015/10/21/chartex" xmlns:cx3="http://schemas.microsoft.com/office/drawing/2016/5/9/chartex" xmlns:cx4="http://schemas.microsoft.com/office/drawing/2016/5/10/chartex" xmlns:cx5="http://schemas.microsoft.com/office/drawing/2016/5/11/chartex" xmlns:cx6="http://schemas.microsoft.com/office/drawing/2016/5/12/chartex" xmlns:cx7="http://schemas.microsoft.com/office/drawing/2016/5/13/chartex" xmlns:cx8="http://schemas.microsoft.com/office/drawing/2016/5/14/chartex" xmlns:mc="http://schemas.openxmlformats.org/markup-compatibility/2006" xmlns:aink="http://schemas.microsoft.com/office/drawing/2016/ink" xmlns:am3d="http://schemas.microsoft.com/office/drawing/2017/model3d" xmlns:o="urn:schemas-microsoft-com:office:office" xmlns:r="http://schemas.openxmlformats.org/officeDocument/2006/relationships" xmlns:m="http://schemas.openxmlformats.org/officeDocument/2006/math" xmlns:v="urn:schemas-microsoft-com:vml" xmlns:wp14="http://schemas.microsoft.com/office/word/2010/wordprocessingDrawing" xmlns:wp="http://schemas.openxmlformats.org/drawingml/2006/wordprocessingDrawing" xmlns:w10="urn:schemas-microsoft-com:office:word" xmlns:w="http://schemas.openxmlformats.org/wordprocessingml/2006/main" xmlns:w14="http://schemas.microsoft.com/office/word/2010/wordml" xmlns:w15="http://schemas.microsoft.com/office/word/2012/wordml" xmlns:w16cid="http://schemas.microsoft.com/office/word/2016/wordml/cid" xmlns:w16se="http://schemas.microsoft.com/office/word/2015/wordml/symex" xmlns:wpg="http://schemas.microsoft.com/office/word/2010/wordprocessingGroup" xmlns:wpi="http://schemas.microsoft.com/office/word/2010/wordprocessingInk" xmlns:wne="http://schemas.microsoft.com/office/word/2006/wordml" xmlns:wps="http://schemas.microsoft.com/office/word/2010/wordprocessingShape" mc:Ignorable="w14 w15 w16se w16cid wp14">
+<w:endnotes xmlns:wpc="http://schemas.microsoft.com/office/word/2010/wordprocessingCanvas" xmlns:cx="http://schemas.microsoft.com/office/drawing/2014/chartex" xmlns:cx1="http://schemas.microsoft.com/office/drawing/2015/9/8/chartex" xmlns:cx2="http://schemas.microsoft.com/office/drawing/2015/10/21/chartex" xmlns:cx3="http://schemas.microsoft.com/office/drawing/2016/5/9/chartex" xmlns:cx4="http://schemas.microsoft.com/office/drawing/2016/5/10/chartex" xmlns:cx5="http://schemas.microsoft.com/office/drawing/2016/5/11/chartex" xmlns:cx6="http://schemas.microsoft.com/office/drawing/2016/5/12/chartex" xmlns:cx7="http://schemas.microsoft.com/office/drawing/2016/5/13/chartex" xmlns:cx8="http://schemas.microsoft.com/office/drawing/2016/5/14/chartex" xmlns:mc="http://schemas.openxmlformats.org/markup-compatibility/2006" xmlns:aink="http://schemas.microsoft.com/office/drawing/2016/ink" xmlns:am3d="http://schemas.microsoft.com/office/drawing/2017/model3d" xmlns:o="urn:schemas-microsoft-com:office:office" xmlns:oel="http://schemas.microsoft.com/office/2019/extlst" xmlns:r="http://schemas.openxmlformats.org/officeDocument/2006/relationships" xmlns:m="http://schemas.openxmlformats.org/officeDocument/2006/math" xmlns:v="urn:schemas-microsoft-com:vml" xmlns:wp14="http://schemas.microsoft.com/office/word/2010/wordprocessingDrawing" xmlns:wp="http://schemas.openxmlformats.org/drawingml/2006/wordprocessingDrawing" xmlns:w10="urn:schemas-microsoft-com:office:word" xmlns:w="http://schemas.openxmlformats.org/wordprocessingml/2006/main" xmlns:w14="http://schemas.microsoft.com/office/word/2010/wordml" xmlns:w15="http://schemas.microsoft.com/office/word/2012/wordml" xmlns:w16cex="http://schemas.microsoft.com/office/word/2018/wordml/cex" xmlns:w16cid="http://schemas.microsoft.com/office/word/2016/wordml/cid" xmlns:w16="http://schemas.microsoft.com/office/word/2018/wordml" xmlns:w16du="http://schemas.microsoft.com/office/word/2023/wordml/word16du" xmlns:w16sdtdh="http://schemas.microsoft.com/office/word/2020/wordml/sdtdatahash" xmlns:w16se="http://schemas.microsoft.com/office/word/2015/wordml/symex" xmlns:wpg="http://schemas.microsoft.com/office/word/2010/wordprocessingGroup" xmlns:wpi="http://schemas.microsoft.com/office/word/2010/wordprocessingInk" xmlns:wne="http://schemas.microsoft.com/office/word/2006/wordml" xmlns:wps="http://schemas.microsoft.com/office/word/2010/wordprocessingShape" mc:Ignorable="w14 w15 w16se w16cid w16 w16cex w16sdtdh w16du wp14">
   <w:endnote w:type="separator" w:id="-1">
     <w:p>
       <w:pPr>
@@ -2209,7 +2201,7 @@
 </file>
 
 <file path=word/footnotes.xml><?xml version="1.0" encoding="utf-8"?>
-<w:footnotes xmlns:wpc="http://schemas.microsoft.com/office/word/2010/wordprocessingCanvas" xmlns:cx="http://schemas.microsoft.com/office/drawing/2014/chartex" xmlns:cx1="http://schemas.microsoft.com/office/drawing/2015/9/8/chartex" xmlns:cx2="http://schemas.microsoft.com/office/drawing/2015/10/21/chartex" xmlns:cx3="http://schemas.microsoft.com/office/drawing/2016/5/9/chartex" xmlns:cx4="http://schemas.microsoft.com/office/drawing/2016/5/10/chartex" xmlns:cx5="http://schemas.microsoft.com/office/drawing/2016/5/11/chartex" xmlns:cx6="http://schemas.microsoft.com/office/drawing/2016/5/12/chartex" xmlns:cx7="http://schemas.microsoft.com/office/drawing/2016/5/13/chartex" xmlns:cx8="http://schemas.microsoft.com/office/drawing/2016/5/14/chartex" xmlns:mc="http://schemas.openxmlformats.org/markup-compatibility/2006" xmlns:aink="http://schemas.microsoft.com/office/drawing/2016/ink" xmlns:am3d="http://schemas.microsoft.com/office/drawing/2017/model3d" xmlns:o="urn:schemas-microsoft-com:office:office" xmlns:r="http://schemas.openxmlformats.org/officeDocument/2006/relationships" xmlns:m="http://schemas.openxmlformats.org/officeDocument/2006/math" xmlns:v="urn:schemas-microsoft-com:vml" xmlns:wp14="http://schemas.microsoft.com/office/word/2010/wordprocessingDrawing" xmlns:wp="http://schemas.openxmlformats.org/drawingml/2006/wordprocessingDrawing" xmlns:w10="urn:schemas-microsoft-com:office:word" xmlns:w="http://schemas.openxmlformats.org/wordprocessingml/2006/main" xmlns:w14="http://schemas.microsoft.com/office/word/2010/wordml" xmlns:w15="http://schemas.microsoft.com/office/word/2012/wordml" xmlns:w16cid="http://schemas.microsoft.com/office/word/2016/wordml/cid" xmlns:w16se="http://schemas.microsoft.com/office/word/2015/wordml/symex" xmlns:wpg="http://schemas.microsoft.com/office/word/2010/wordprocessingGroup" xmlns:wpi="http://schemas.microsoft.com/office/word/2010/wordprocessingInk" xmlns:wne="http://schemas.microsoft.com/office/word/2006/wordml" xmlns:wps="http://schemas.microsoft.com/office/word/2010/wordprocessingShape" mc:Ignorable="w14 w15 w16se w16cid wp14">
+<w:footnotes xmlns:wpc="http://schemas.microsoft.com/office/word/2010/wordprocessingCanvas" xmlns:cx="http://schemas.microsoft.com/office/drawing/2014/chartex" xmlns:cx1="http://schemas.microsoft.com/office/drawing/2015/9/8/chartex" xmlns:cx2="http://schemas.microsoft.com/office/drawing/2015/10/21/chartex" xmlns:cx3="http://schemas.microsoft.com/office/drawing/2016/5/9/chartex" xmlns:cx4="http://schemas.microsoft.com/office/drawing/2016/5/10/chartex" xmlns:cx5="http://schemas.microsoft.com/office/drawing/2016/5/11/chartex" xmlns:cx6="http://schemas.microsoft.com/office/drawing/2016/5/12/chartex" xmlns:cx7="http://schemas.microsoft.com/office/drawing/2016/5/13/chartex" xmlns:cx8="http://schemas.microsoft.com/office/drawing/2016/5/14/chartex" xmlns:mc="http://schemas.openxmlformats.org/markup-compatibility/2006" xmlns:aink="http://schemas.microsoft.com/office/drawing/2016/ink" xmlns:am3d="http://schemas.microsoft.com/office/drawing/2017/model3d" xmlns:o="urn:schemas-microsoft-com:office:office" xmlns:oel="http://schemas.microsoft.com/office/2019/extlst" xmlns:r="http://schemas.openxmlformats.org/officeDocument/2006/relationships" xmlns:m="http://schemas.openxmlformats.org/officeDocument/2006/math" xmlns:v="urn:schemas-microsoft-com:vml" xmlns:wp14="http://schemas.microsoft.com/office/word/2010/wordprocessingDrawing" xmlns:wp="http://schemas.openxmlformats.org/drawingml/2006/wordprocessingDrawing" xmlns:w10="urn:schemas-microsoft-com:office:word" xmlns:w="http://schemas.openxmlformats.org/wordprocessingml/2006/main" xmlns:w14="http://schemas.microsoft.com/office/word/2010/wordml" xmlns:w15="http://schemas.microsoft.com/office/word/2012/wordml" xmlns:w16cex="http://schemas.microsoft.com/office/word/2018/wordml/cex" xmlns:w16cid="http://schemas.microsoft.com/office/word/2016/wordml/cid" xmlns:w16="http://schemas.microsoft.com/office/word/2018/wordml" xmlns:w16du="http://schemas.microsoft.com/office/word/2023/wordml/word16du" xmlns:w16sdtdh="http://schemas.microsoft.com/office/word/2020/wordml/sdtdatahash" xmlns:w16se="http://schemas.microsoft.com/office/word/2015/wordml/symex" xmlns:wpg="http://schemas.microsoft.com/office/word/2010/wordprocessingGroup" xmlns:wpi="http://schemas.microsoft.com/office/word/2010/wordprocessingInk" xmlns:wne="http://schemas.microsoft.com/office/word/2006/wordml" xmlns:wps="http://schemas.microsoft.com/office/word/2010/wordprocessingShape" mc:Ignorable="w14 w15 w16se w16cid w16 w16cex w16sdtdh w16du wp14">
   <w:footnote w:type="separator" w:id="-1">
     <w:p>
       <w:pPr>
@@ -2234,7 +2226,7 @@
 </file>
 
 <file path=word/header1.xml><?xml version="1.0" encoding="utf-8"?>
-<w:hdr xmlns:wpc="http://schemas.microsoft.com/office/word/2010/wordprocessingCanvas" xmlns:cx="http://schemas.microsoft.com/office/drawing/2014/chartex" xmlns:cx1="http://schemas.microsoft.com/office/drawing/2015/9/8/chartex" xmlns:cx2="http://schemas.microsoft.com/office/drawing/2015/10/21/chartex" xmlns:cx3="http://schemas.microsoft.com/office/drawing/2016/5/9/chartex" xmlns:cx4="http://schemas.microsoft.com/office/drawing/2016/5/10/chartex" xmlns:cx5="http://schemas.microsoft.com/office/drawing/2016/5/11/chartex" xmlns:cx6="http://schemas.microsoft.com/office/drawing/2016/5/12/chartex" xmlns:cx7="http://schemas.microsoft.com/office/drawing/2016/5/13/chartex" xmlns:cx8="http://schemas.microsoft.com/office/drawing/2016/5/14/chartex" xmlns:mc="http://schemas.openxmlformats.org/markup-compatibility/2006" xmlns:aink="http://schemas.microsoft.com/office/drawing/2016/ink" xmlns:am3d="http://schemas.microsoft.com/office/drawing/2017/model3d" xmlns:o="urn:schemas-microsoft-com:office:office" xmlns:r="http://schemas.openxmlformats.org/officeDocument/2006/relationships" xmlns:m="http://schemas.openxmlformats.org/officeDocument/2006/math" xmlns:v="urn:schemas-microsoft-com:vml" xmlns:wp14="http://schemas.microsoft.com/office/word/2010/wordprocessingDrawing" xmlns:wp="http://schemas.openxmlformats.org/drawingml/2006/wordprocessingDrawing" xmlns:w10="urn:schemas-microsoft-com:office:word" xmlns:w="http://schemas.openxmlformats.org/wordprocessingml/2006/main" xmlns:w14="http://schemas.microsoft.com/office/word/2010/wordml" xmlns:w15="http://schemas.microsoft.com/office/word/2012/wordml" xmlns:w16cid="http://schemas.microsoft.com/office/word/2016/wordml/cid" xmlns:w16se="http://schemas.microsoft.com/office/word/2015/wordml/symex" xmlns:wpg="http://schemas.microsoft.com/office/word/2010/wordprocessingGroup" xmlns:wpi="http://schemas.microsoft.com/office/word/2010/wordprocessingInk" xmlns:wne="http://schemas.microsoft.com/office/word/2006/wordml" xmlns:wps="http://schemas.microsoft.com/office/word/2010/wordprocessingShape" mc:Ignorable="w14 w15 w16se w16cid wp14">
+<w:hdr xmlns:wpc="http://schemas.microsoft.com/office/word/2010/wordprocessingCanvas" xmlns:cx="http://schemas.microsoft.com/office/drawing/2014/chartex" xmlns:cx1="http://schemas.microsoft.com/office/drawing/2015/9/8/chartex" xmlns:cx2="http://schemas.microsoft.com/office/drawing/2015/10/21/chartex" xmlns:cx3="http://schemas.microsoft.com/office/drawing/2016/5/9/chartex" xmlns:cx4="http://schemas.microsoft.com/office/drawing/2016/5/10/chartex" xmlns:cx5="http://schemas.microsoft.com/office/drawing/2016/5/11/chartex" xmlns:cx6="http://schemas.microsoft.com/office/drawing/2016/5/12/chartex" xmlns:cx7="http://schemas.microsoft.com/office/drawing/2016/5/13/chartex" xmlns:cx8="http://schemas.microsoft.com/office/drawing/2016/5/14/chartex" xmlns:mc="http://schemas.openxmlformats.org/markup-compatibility/2006" xmlns:aink="http://schemas.microsoft.com/office/drawing/2016/ink" xmlns:am3d="http://schemas.microsoft.com/office/drawing/2017/model3d" xmlns:o="urn:schemas-microsoft-com:office:office" xmlns:oel="http://schemas.microsoft.com/office/2019/extlst" xmlns:r="http://schemas.openxmlformats.org/officeDocument/2006/relationships" xmlns:m="http://schemas.openxmlformats.org/officeDocument/2006/math" xmlns:v="urn:schemas-microsoft-com:vml" xmlns:wp14="http://schemas.microsoft.com/office/word/2010/wordprocessingDrawing" xmlns:wp="http://schemas.openxmlformats.org/drawingml/2006/wordprocessingDrawing" xmlns:w10="urn:schemas-microsoft-com:office:word" xmlns:w="http://schemas.openxmlformats.org/wordprocessingml/2006/main" xmlns:w14="http://schemas.microsoft.com/office/word/2010/wordml" xmlns:w15="http://schemas.microsoft.com/office/word/2012/wordml" xmlns:w16cex="http://schemas.microsoft.com/office/word/2018/wordml/cex" xmlns:w16cid="http://schemas.microsoft.com/office/word/2016/wordml/cid" xmlns:w16="http://schemas.microsoft.com/office/word/2018/wordml" xmlns:w16du="http://schemas.microsoft.com/office/word/2023/wordml/word16du" xmlns:w16sdtdh="http://schemas.microsoft.com/office/word/2020/wordml/sdtdatahash" xmlns:w16se="http://schemas.microsoft.com/office/word/2015/wordml/symex" xmlns:wpg="http://schemas.microsoft.com/office/word/2010/wordprocessingGroup" xmlns:wpi="http://schemas.microsoft.com/office/word/2010/wordprocessingInk" xmlns:wne="http://schemas.microsoft.com/office/word/2006/wordml" xmlns:wps="http://schemas.microsoft.com/office/word/2010/wordprocessingShape" mc:Ignorable="w14 w15 w16se w16cid w16 w16cex w16sdtdh w16du wp14">
   <w:p>
     <w:pPr>
       <w:pStyle w:val="Textopredeterminado"/>
@@ -2247,7 +2239,7 @@
         <w:lang w:val="es-ES" w:eastAsia="en-US"/>
       </w:rPr>
     </w:pPr>
-    <w:bookmarkStart w:id="5" w:name="_Hlk120614210"/>
+    <w:bookmarkStart w:id="4" w:name="_Hlk120614210"/>
     <w:r>
       <w:rPr>
         <w:rFonts w:ascii="Arial" w:hAnsi="Arial" w:cs="Arial"/>
@@ -2255,6 +2247,7 @@
         <w:color w:val="FFFF00"/>
         <w:sz w:val="16"/>
         <w:szCs w:val="16"/>
+        <w:highlight w:val="yellow"/>
       </w:rPr>
       <w:drawing>
         <wp:anchor distT="0" distB="0" distL="114300" distR="114300" simplePos="0" relativeHeight="251659264" behindDoc="0" locked="0" layoutInCell="1" allowOverlap="1" wp14:anchorId="167BD117" wp14:editId="27112052">
@@ -2352,7 +2345,7 @@
         <w:szCs w:val="16"/>
         <w:lang w:val="es-ES" w:eastAsia="en-US"/>
       </w:rPr>
-      <w:t xml:space="preserve">TELÉFONO DE CONTACTO: 915907117</w:t>
+      <w:t w:space="preserve">TELÉFONO DE CONTACTO: </w:t>
     </w:r>
     <w:r>
       <w:rPr>
@@ -2361,27 +2354,7 @@
         <w:szCs w:val="16"/>
         <w:lang w:val="es-ES" w:eastAsia="en-US"/>
       </w:rPr>
-      <w:t/>
-    </w:r>
-    <w:proofErr w:type="spellStart"/>
-    <w:r>
-      <w:rPr>
-        <w:rFonts w:ascii="Arial" w:eastAsia="Calibri" w:hAnsi="Arial" w:cs="Arial"/>
-        <w:sz w:val="16"/>
-        <w:szCs w:val="16"/>
-        <w:lang w:val="es-ES" w:eastAsia="en-US"/>
-      </w:rPr>
-      <w:t/>
-    </w:r>
-    <w:proofErr w:type="spellEnd"/>
-    <w:r>
-      <w:rPr>
-        <w:rFonts w:ascii="Arial" w:eastAsia="Calibri" w:hAnsi="Arial" w:cs="Arial"/>
-        <w:sz w:val="16"/>
-        <w:szCs w:val="16"/>
-        <w:lang w:val="es-ES" w:eastAsia="en-US"/>
-      </w:rPr>
-      <w:t/>
+      <w:t w:space="preserve"> 915907117</w:t>
     </w:r>
   </w:p>
   <w:p>
@@ -2405,12 +2378,47 @@
         <w:szCs w:val="16"/>
         <w:lang w:val="es-ES" w:eastAsia="en-US"/>
       </w:rPr>
-      <w:t xml:space="preserve">HORARIO DE ATENCIÓN AL CLIENTE: </w:t>
+      <w:t w:space="preserve">HORARIO DE ATENCIÓN AL CLIENTE: </w:t>
     </w:r>
   </w:p>
   <w:p>
     <w:pPr>
-      <w:pStyle w:val="Header"/>
+      <w:pStyle w:val="Encabezado"/>
+      <w:rPr>
+        <w:rFonts w:ascii="Arial" w:hAnsi="Arial" w:cs="Arial"/>
+        <w:sz w:val="16"/>
+        <w:szCs w:val="16"/>
+        <w:highlight w:val="yellow"/>
+      </w:rPr>
+    </w:pPr>
+    <w:r>
+      <w:rPr>
+        <w:rFonts w:ascii="Arial" w:hAnsi="Arial" w:cs="Arial"/>
+        <w:sz w:val="16"/>
+        <w:szCs w:val="16"/>
+      </w:rPr>
+      <w:t>L</w:t>
+    </w:r>
+    <w:r>
+      <w:rPr>
+        <w:rFonts w:ascii="Arial" w:hAnsi="Arial" w:cs="Arial"/>
+        <w:sz w:val="16"/>
+        <w:szCs w:val="16"/>
+      </w:rPr>
+      <w:t>-V de 09:00 h a 22:00</w:t>
+    </w:r>
+    <w:r>
+      <w:rPr>
+        <w:rFonts w:ascii="Arial" w:hAnsi="Arial" w:cs="Arial"/>
+        <w:sz w:val="16"/>
+        <w:szCs w:val="16"/>
+      </w:rPr>
+      <w:t w:space="preserve"> h</w:t>
+    </w:r>
+  </w:p>
+  <w:p>
+    <w:pPr>
+      <w:pStyle w:val="Encabezado"/>
       <w:rPr>
         <w:rFonts w:ascii="Arial" w:hAnsi="Arial" w:cs="Arial"/>
         <w:sz w:val="16"/>
@@ -2423,49 +2431,13 @@
         <w:sz w:val="16"/>
         <w:szCs w:val="16"/>
       </w:rPr>
-      <w:t>L-V de 09:00 h a 22:00 h</w:t>
-    </w:r>
-    <w:proofErr w:type="spellStart"/>
-    <w:r>
-      <w:rPr>
-        <w:rFonts w:ascii="Arial" w:hAnsi="Arial" w:cs="Arial"/>
-        <w:sz w:val="16"/>
-        <w:szCs w:val="16"/>
-      </w:rPr>
-      <w:t/>
-    </w:r>
-    <w:proofErr w:type="spellEnd"/>
-    <w:r>
-      <w:rPr>
-        <w:rFonts w:ascii="Arial" w:hAnsi="Arial" w:cs="Arial"/>
-        <w:sz w:val="16"/>
-        <w:szCs w:val="16"/>
-      </w:rPr>
-      <w:t/>
+      <w:t>#MailCabeceraCapital#</w:t>
     </w:r>
   </w:p>
+  <w:bookmarkEnd w:id="4"/>
   <w:p>
     <w:pPr>
-      <w:pStyle w:val="Header"/>
-      <w:rPr>
-        <w:rFonts w:ascii="Arial" w:hAnsi="Arial" w:cs="Arial"/>
-        <w:sz w:val="16"/>
-        <w:szCs w:val="16"/>
-      </w:rPr>
-    </w:pPr>
-    <w:r>
-      <w:rPr>
-        <w:rFonts w:ascii="Arial" w:hAnsi="Arial" w:cs="Arial"/>
-        <w:sz w:val="16"/>
-        <w:szCs w:val="16"/>
-      </w:rPr>
-      <w:t>backoffice.e@axactor.com</w:t>
-    </w:r>
-  </w:p>
-  <w:bookmarkEnd w:id="5"/>
-  <w:p>
-    <w:pPr>
-      <w:pStyle w:val="Header"/>
+      <w:pStyle w:val="Encabezado"/>
       <w:rPr>
         <w:rFonts w:ascii="Arial" w:hAnsi="Arial" w:cs="Arial"/>
       </w:rPr>
@@ -2475,7 +2447,7 @@
 </file>
 
 <file path=word/styles.xml><?xml version="1.0" encoding="utf-8"?>
-<w:styles xmlns:mc="http://schemas.openxmlformats.org/markup-compatibility/2006" xmlns:r="http://schemas.openxmlformats.org/officeDocument/2006/relationships" xmlns:w="http://schemas.openxmlformats.org/wordprocessingml/2006/main" xmlns:w14="http://schemas.microsoft.com/office/word/2010/wordml" xmlns:w15="http://schemas.microsoft.com/office/word/2012/wordml" xmlns:w16cid="http://schemas.microsoft.com/office/word/2016/wordml/cid" xmlns:w16se="http://schemas.microsoft.com/office/word/2015/wordml/symex" mc:Ignorable="w14 w15 w16se w16cid">
+<w:styles xmlns:mc="http://schemas.openxmlformats.org/markup-compatibility/2006" xmlns:r="http://schemas.openxmlformats.org/officeDocument/2006/relationships" xmlns:w="http://schemas.openxmlformats.org/wordprocessingml/2006/main" xmlns:w14="http://schemas.microsoft.com/office/word/2010/wordml" xmlns:w15="http://schemas.microsoft.com/office/word/2012/wordml" xmlns:w16cex="http://schemas.microsoft.com/office/word/2018/wordml/cex" xmlns:w16cid="http://schemas.microsoft.com/office/word/2016/wordml/cid" xmlns:w16="http://schemas.microsoft.com/office/word/2018/wordml" xmlns:w16du="http://schemas.microsoft.com/office/word/2023/wordml/word16du" xmlns:w16sdtdh="http://schemas.microsoft.com/office/word/2020/wordml/sdtdatahash" xmlns:w16se="http://schemas.microsoft.com/office/word/2015/wordml/symex" mc:Ignorable="w14 w15 w16se w16cid w16 w16cex w16sdtdh w16du">
   <w:docDefaults>
     <w:rPrDefault>
       <w:rPr>
@@ -2491,7 +2463,7 @@
       </w:pPr>
     </w:pPrDefault>
   </w:docDefaults>
-  <w:latentStyles w:defLockedState="0" w:defUIPriority="99" w:defSemiHidden="0" w:defUnhideWhenUsed="0" w:defQFormat="0" w:count="375">
+  <w:latentStyles w:defLockedState="0" w:defUIPriority="99" w:defSemiHidden="0" w:defUnhideWhenUsed="0" w:defQFormat="0" w:count="376">
     <w:lsdException w:name="Normal" w:uiPriority="0" w:qFormat="1"/>
     <w:lsdException w:name="heading 1" w:uiPriority="9" w:qFormat="1"/>
     <w:lsdException w:name="heading 2" w:semiHidden="1" w:uiPriority="9" w:unhideWhenUsed="1" w:qFormat="1"/>
@@ -2867,18 +2839,19 @@
     <w:lsdException w:name="Smart Hyperlink" w:semiHidden="1" w:unhideWhenUsed="1"/>
     <w:lsdException w:name="Hashtag" w:semiHidden="1" w:unhideWhenUsed="1"/>
     <w:lsdException w:name="Unresolved Mention" w:semiHidden="1" w:unhideWhenUsed="1"/>
+    <w:lsdException w:name="Smart Link" w:semiHidden="1" w:unhideWhenUsed="1"/>
   </w:latentStyles>
   <w:style w:type="paragraph" w:default="1" w:styleId="Normal">
     <w:name w:val="Normal"/>
     <w:qFormat/>
   </w:style>
-  <w:style w:type="character" w:default="1" w:styleId="DefaultParagraphFont">
+  <w:style w:type="character" w:default="1" w:styleId="Fuentedeprrafopredeter">
     <w:name w:val="Default Paragraph Font"/>
     <w:uiPriority w:val="1"/>
     <w:semiHidden/>
     <w:unhideWhenUsed/>
   </w:style>
-  <w:style w:type="table" w:default="1" w:styleId="TableNormal">
+  <w:style w:type="table" w:default="1" w:styleId="Tablanormal">
     <w:name w:val="Normal Table"/>
     <w:uiPriority w:val="99"/>
     <w:semiHidden/>
@@ -2893,15 +2866,15 @@
       </w:tblCellMar>
     </w:tblPr>
   </w:style>
-  <w:style w:type="numbering" w:default="1" w:styleId="NoList">
+  <w:style w:type="numbering" w:default="1" w:styleId="Sinlista">
     <w:name w:val="No List"/>
     <w:uiPriority w:val="99"/>
     <w:semiHidden/>
     <w:unhideWhenUsed/>
   </w:style>
-  <w:style w:type="table" w:styleId="TableGrid">
+  <w:style w:type="table" w:styleId="Tablaconcuadrcula">
     <w:name w:val="Table Grid"/>
-    <w:basedOn w:val="TableNormal"/>
+    <w:basedOn w:val="Tablanormal"/>
     <w:uiPriority w:val="39"/>
     <w:rsid w:val="00B81EE8"/>
     <w:pPr>
@@ -2918,9 +2891,9 @@
       </w:tblBorders>
     </w:tblPr>
   </w:style>
-  <w:style w:type="character" w:styleId="Hyperlink">
+  <w:style w:type="character" w:styleId="Hipervnculo">
     <w:name w:val="Hyperlink"/>
-    <w:basedOn w:val="DefaultParagraphFont"/>
+    <w:basedOn w:val="Fuentedeprrafopredeter"/>
     <w:uiPriority w:val="99"/>
     <w:unhideWhenUsed/>
     <w:rsid w:val="004678DA"/>
@@ -2929,9 +2902,9 @@
       <w:u w:val="single"/>
     </w:rPr>
   </w:style>
-  <w:style w:type="character" w:styleId="UnresolvedMention">
+  <w:style w:type="character" w:styleId="Mencinsinresolver">
     <w:name w:val="Unresolved Mention"/>
-    <w:basedOn w:val="DefaultParagraphFont"/>
+    <w:basedOn w:val="Fuentedeprrafopredeter"/>
     <w:uiPriority w:val="99"/>
     <w:semiHidden/>
     <w:unhideWhenUsed/>
@@ -2941,10 +2914,10 @@
       <w:shd w:val="clear" w:color="auto" w:fill="E1DFDD"/>
     </w:rPr>
   </w:style>
-  <w:style w:type="paragraph" w:styleId="Header">
+  <w:style w:type="paragraph" w:styleId="Encabezado">
     <w:name w:val="header"/>
     <w:basedOn w:val="Normal"/>
-    <w:link w:val="HeaderChar"/>
+    <w:link w:val="EncabezadoCar"/>
     <w:uiPriority w:val="99"/>
     <w:unhideWhenUsed/>
     <w:rsid w:val="00161C61"/>
@@ -2956,17 +2929,17 @@
       <w:spacing w:after="0" w:line="240" w:lineRule="auto"/>
     </w:pPr>
   </w:style>
-  <w:style w:type="character" w:customStyle="1" w:styleId="HeaderChar">
-    <w:name w:val="Header Char"/>
-    <w:basedOn w:val="DefaultParagraphFont"/>
-    <w:link w:val="Header"/>
+  <w:style w:type="character" w:customStyle="1" w:styleId="EncabezadoCar">
+    <w:name w:val="Encabezado Car"/>
+    <w:basedOn w:val="Fuentedeprrafopredeter"/>
+    <w:link w:val="Encabezado"/>
     <w:uiPriority w:val="99"/>
     <w:rsid w:val="00161C61"/>
   </w:style>
-  <w:style w:type="paragraph" w:styleId="Footer">
+  <w:style w:type="paragraph" w:styleId="Piedepgina">
     <w:name w:val="footer"/>
     <w:basedOn w:val="Normal"/>
-    <w:link w:val="FooterChar"/>
+    <w:link w:val="PiedepginaCar"/>
     <w:uiPriority w:val="99"/>
     <w:unhideWhenUsed/>
     <w:rsid w:val="00161C61"/>
@@ -2978,10 +2951,10 @@
       <w:spacing w:after="0" w:line="240" w:lineRule="auto"/>
     </w:pPr>
   </w:style>
-  <w:style w:type="character" w:customStyle="1" w:styleId="FooterChar">
-    <w:name w:val="Footer Char"/>
-    <w:basedOn w:val="DefaultParagraphFont"/>
-    <w:link w:val="Footer"/>
+  <w:style w:type="character" w:customStyle="1" w:styleId="PiedepginaCar">
+    <w:name w:val="Pie de página Car"/>
+    <w:basedOn w:val="Fuentedeprrafopredeter"/>
+    <w:link w:val="Piedepgina"/>
     <w:uiPriority w:val="99"/>
     <w:rsid w:val="00161C61"/>
   </w:style>

</xml_diff>

<commit_message>
not working properly yet
</commit_message>
<xml_diff>
--- a/Final/salida_final.docx
+++ b/Final/salida_final.docx
@@ -46,7 +46,25 @@
           <w:szCs w:val="20"/>
           <w:lang w:val="pt-PT" w:eastAsia="es-ES"/>
         </w:rPr>
-        <w:t>HABANA DE LA 41 PLANTA 6 PUERTA 3</w:t>
+        <w:t>HABANA DE LA 41</w:t>
+      </w:r>
+      <w:r>
+        <w:rPr>
+          <w:rFonts w:ascii="Arial" w:eastAsia="Times New Roman" w:hAnsi="Arial" w:cs="Arial"/>
+          <w:sz w:val="20"/>
+          <w:szCs w:val="20"/>
+          <w:lang w:val="pt-PT" w:eastAsia="es-ES"/>
+        </w:rPr>
+        <w:t w:space="preserve"> PLANTA 6 PUERT</w:t>
+      </w:r>
+      <w:r>
+        <w:rPr>
+          <w:rFonts w:ascii="Arial" w:eastAsia="Times New Roman" w:hAnsi="Arial" w:cs="Arial"/>
+          <w:sz w:val="20"/>
+          <w:szCs w:val="20"/>
+          <w:lang w:val="pt-PT" w:eastAsia="es-ES"/>
+        </w:rPr>
+        <w:t>A 3</w:t>
       </w:r>
     </w:p>
     <w:p>
@@ -69,26 +87,7 @@
           <w:szCs w:val="20"/>
           <w:lang w:val="pt-PT" w:eastAsia="es-ES"/>
         </w:rPr>
-        <w:t w:space="preserve">28945  -  </w:t>
-      </w:r>
-      <w:r>
-        <w:rPr>
-          <w:rFonts w:ascii="Arial" w:eastAsia="Times New Roman" w:hAnsi="Arial" w:cs="Arial"/>
-          <w:color w:val="000000"/>
-          <w:sz w:val="20"/>
-          <w:szCs w:val="20"/>
-          <w:lang w:val="pt-PT" w:eastAsia="es-ES"/>
-        </w:rPr>
-        <w:t>F</w:t>
-      </w:r>
-      <w:r>
-        <w:rPr>
-          <w:rFonts w:ascii="Arial" w:eastAsia="Times New Roman" w:hAnsi="Arial" w:cs="Arial"/>
-          <w:sz w:val="20"/>
-          <w:szCs w:val="20"/>
-          <w:lang w:val="pt-PT" w:eastAsia="es-ES"/>
-        </w:rPr>
-        <w:t>UENLABRADA</w:t>
+        <w:t>28945 - FUENLABRADA</w:t>
       </w:r>
     </w:p>
     <w:p>
@@ -163,7 +162,7 @@
           <w:sz w:val="20"/>
           <w:szCs w:val="20"/>
         </w:rPr>
-        <w:t w:space="preserve">En Madrid, a  2</w:t>
+        <w:t w:space="preserve">En Madrid, a </w:t>
       </w:r>
       <w:r>
         <w:rPr>
@@ -172,7 +171,7 @@
           <w:szCs w:val="20"/>
           <w:lang w:val="pt-PT"/>
         </w:rPr>
-        <w:t w:space="preserve">8  de</w:t>
+        <w:t>28 de</w:t>
       </w:r>
       <w:r>
         <w:rPr>
@@ -181,7 +180,7 @@
           <w:szCs w:val="20"/>
           <w:lang w:val="pt-PT"/>
         </w:rPr>
-        <w:t w:space="preserve">  SE</w:t>
+        <w:t w:space="preserve"> SEP</w:t>
       </w:r>
       <w:r>
         <w:rPr>
@@ -190,7 +189,7 @@
           <w:szCs w:val="20"/>
           <w:lang w:val="pt-PT"/>
         </w:rPr>
-        <w:t>PTIEM</w:t>
+        <w:t>TIEMB</w:t>
       </w:r>
       <w:r>
         <w:rPr>
@@ -199,7 +198,7 @@
           <w:szCs w:val="20"/>
           <w:lang w:val="pt-PT"/>
         </w:rPr>
-        <w:t w:space="preserve">BRE </w:t>
+        <w:t>RE d</w:t>
       </w:r>
       <w:r>
         <w:rPr>
@@ -208,7 +207,15 @@
           <w:szCs w:val="20"/>
           <w:lang w:val="pt-PT"/>
         </w:rPr>
-        <w:t w:space="preserve"> de  2023</w:t>
+        <w:t>e 202</w:t>
+      </w:r>
+      <w:r>
+        <w:rPr>
+          <w:rFonts w:ascii="Arial" w:hAnsi="Arial" w:cs="Arial"/>
+          <w:sz w:val="20"/>
+          <w:szCs w:val="20"/>
+        </w:rPr>
+        <w:t>3</w:t>
       </w:r>
     </w:p>
     <w:p>
@@ -226,7 +233,7 @@
           <w:sz w:val="18"/>
           <w:szCs w:val="18"/>
         </w:rPr>
-        <w:t>Estimado/a D/D</w:t>
+        <w:t w:space="preserve">Estimado/a D/Dña.: </w:t>
       </w:r>
       <w:r>
         <w:rPr>
@@ -237,7 +244,7 @@
           <w:szCs w:val="18"/>
           <w:lang w:val="pt-PT"/>
         </w:rPr>
-        <w:t>ñ</w:t>
+        <w:t>C</w:t>
       </w:r>
       <w:r>
         <w:rPr>
@@ -248,18 +255,7 @@
           <w:szCs w:val="18"/>
           <w:lang w:val="pt-PT"/>
         </w:rPr>
-        <w:t w:space="preserve">a.:  CLEMENT AG</w:t>
-      </w:r>
-      <w:r>
-        <w:rPr>
-          <w:rFonts w:ascii="Arial" w:hAnsi="Arial" w:cs="Arial"/>
-          <w:b/>
-          <w:bCs/>
-          <w:sz w:val="18"/>
-          <w:szCs w:val="18"/>
-          <w:lang w:val="pt-PT"/>
-        </w:rPr>
-        <w:t>HO</w:t>
+        <w:t>LEMENT AGHO</w:t>
       </w:r>
     </w:p>
     <w:p>
@@ -277,95 +273,95 @@
           <w:sz w:val="18"/>
           <w:szCs w:val="18"/>
         </w:rPr>
-        <w:t w:space="preserve">Como ya le comunicamos con anterioridad,  A</w:t>
-      </w:r>
-      <w:r>
-        <w:rPr>
-          <w:rFonts w:ascii="Arial" w:hAnsi="Arial" w:cs="Arial"/>
-          <w:sz w:val="18"/>
-          <w:szCs w:val="18"/>
-        </w:rPr>
-        <w:t>x</w:t>
-      </w:r>
-      <w:r>
-        <w:rPr>
-          <w:rFonts w:ascii="Arial" w:hAnsi="Arial" w:cs="Arial"/>
-          <w:sz w:val="18"/>
-          <w:szCs w:val="18"/>
-        </w:rPr>
-        <w:t>actor Portfoli</w:t>
-      </w:r>
-      <w:r>
-        <w:rPr>
-          <w:rFonts w:ascii="Arial" w:hAnsi="Arial" w:cs="Arial"/>
-          <w:sz w:val="18"/>
-          <w:szCs w:val="18"/>
-        </w:rPr>
-        <w:t>o Ho</w:t>
-      </w:r>
-      <w:r>
-        <w:rPr>
-          <w:rFonts w:ascii="Arial" w:hAnsi="Arial" w:cs="Arial"/>
-          <w:sz w:val="18"/>
-          <w:szCs w:val="18"/>
-        </w:rPr>
-        <w:t>lding AB</w:t>
-      </w:r>
-      <w:r>
-        <w:rPr>
-          <w:rFonts w:ascii="Arial" w:hAnsi="Arial" w:cs="Arial"/>
-          <w:sz w:val="18"/>
-          <w:szCs w:val="18"/>
-        </w:rPr>
-        <w:t w:space="preserve">  es</w:t>
-      </w:r>
-      <w:r>
-        <w:rPr>
-          <w:rFonts w:ascii="Arial" w:hAnsi="Arial" w:cs="Arial"/>
-          <w:sz w:val="18"/>
-          <w:szCs w:val="18"/>
-        </w:rPr>
-        <w:t w:space="preserve"> acreedo</w:t>
-      </w:r>
-      <w:r>
-        <w:rPr>
-          <w:rFonts w:ascii="Arial" w:hAnsi="Arial" w:cs="Arial"/>
-          <w:sz w:val="18"/>
-          <w:szCs w:val="18"/>
-        </w:rPr>
-        <w:t>r</w:t>
-      </w:r>
-      <w:r>
-        <w:rPr>
-          <w:rFonts w:ascii="Arial" w:hAnsi="Arial" w:cs="Arial"/>
-          <w:sz w:val="18"/>
-          <w:szCs w:val="18"/>
-        </w:rPr>
-        <w:t w:space="preserve"> de la deuda que ust</w:t>
-      </w:r>
-      <w:r>
-        <w:rPr>
-          <w:rFonts w:ascii="Arial" w:hAnsi="Arial" w:cs="Arial"/>
-          <w:sz w:val="18"/>
-          <w:szCs w:val="18"/>
-        </w:rPr>
-        <w:t>ed manti</w:t>
-      </w:r>
-      <w:r>
-        <w:rPr>
-          <w:rFonts w:ascii="Arial" w:hAnsi="Arial" w:cs="Arial"/>
-          <w:sz w:val="18"/>
-          <w:szCs w:val="18"/>
-        </w:rPr>
-        <w:t>ene, derivada de la adquisición de c</w:t>
-      </w:r>
-      <w:r>
-        <w:rPr>
-          <w:rFonts w:ascii="Arial" w:hAnsi="Arial" w:cs="Arial"/>
-          <w:sz w:val="18"/>
-          <w:szCs w:val="18"/>
-        </w:rPr>
-        <w:t>réditos en la fecha y ante el Notario que se indica a continuación:</w:t>
+        <w:t>Como ya le comunicamos con anterioridad,</w:t>
+      </w:r>
+      <w:r>
+        <w:rPr>
+          <w:rFonts w:ascii="Arial" w:hAnsi="Arial" w:cs="Arial"/>
+          <w:sz w:val="18"/>
+          <w:szCs w:val="18"/>
+        </w:rPr>
+        <w:t>Axactor Portf</w:t>
+      </w:r>
+      <w:r>
+        <w:rPr>
+          <w:rFonts w:ascii="Arial" w:hAnsi="Arial" w:cs="Arial"/>
+          <w:sz w:val="18"/>
+          <w:szCs w:val="18"/>
+        </w:rPr>
+        <w:t>olio</w:t>
+      </w:r>
+      <w:r>
+        <w:rPr>
+          <w:rFonts w:ascii="Arial" w:hAnsi="Arial" w:cs="Arial"/>
+          <w:sz w:val="18"/>
+          <w:szCs w:val="18"/>
+        </w:rPr>
+        <w:t w:space="preserve"> Holding</w:t>
+      </w:r>
+      <w:r>
+        <w:rPr>
+          <w:rFonts w:ascii="Arial" w:hAnsi="Arial" w:cs="Arial"/>
+          <w:sz w:val="18"/>
+          <w:szCs w:val="18"/>
+        </w:rPr>
+        <w:t w:space="preserve"> AB </w:t>
+      </w:r>
+      <w:r>
+        <w:rPr>
+          <w:rFonts w:ascii="Arial" w:hAnsi="Arial" w:cs="Arial"/>
+          <w:sz w:val="18"/>
+          <w:szCs w:val="18"/>
+        </w:rPr>
+        <w:t>es acree</w:t>
+      </w:r>
+      <w:r>
+        <w:rPr>
+          <w:rFonts w:ascii="Arial" w:hAnsi="Arial" w:cs="Arial"/>
+          <w:sz w:val="18"/>
+          <w:szCs w:val="18"/>
+        </w:rPr>
+        <w:t>d</w:t>
+      </w:r>
+      <w:r>
+        <w:rPr>
+          <w:rFonts w:ascii="Arial" w:hAnsi="Arial" w:cs="Arial"/>
+          <w:sz w:val="18"/>
+          <w:szCs w:val="18"/>
+        </w:rPr>
+        <w:t w:space="preserve">or de la deuda que </w:t>
+      </w:r>
+      <w:r>
+        <w:rPr>
+          <w:rFonts w:ascii="Arial" w:hAnsi="Arial" w:cs="Arial"/>
+          <w:sz w:val="18"/>
+          <w:szCs w:val="18"/>
+        </w:rPr>
+        <w:t>usted ma</w:t>
+      </w:r>
+      <w:r>
+        <w:rPr>
+          <w:rFonts w:ascii="Arial" w:hAnsi="Arial" w:cs="Arial"/>
+          <w:sz w:val="18"/>
+          <w:szCs w:val="18"/>
+        </w:rPr>
+        <w:t>ntiene, derivada de la adquisición</w:t>
+      </w:r>
+      <w:r>
+        <w:rPr>
+          <w:rFonts w:ascii="Arial" w:hAnsi="Arial" w:cs="Arial"/>
+          <w:sz w:val="18"/>
+          <w:szCs w:val="18"/>
+        </w:rPr>
+        <w:t w:space="preserve"> de créditos en la fecha y ante el Notario que se indica </w:t>
+      </w:r>
+      <w:r>
+        <w:rPr>
+          <w:rFonts w:ascii="Arial" w:hAnsi="Arial" w:cs="Arial"/>
+          <w:sz w:val="18"/>
+          <w:szCs w:val="18"/>
+        </w:rPr>
+        <w:t>a continuación:</w:t>
       </w:r>
     </w:p>
     <w:tbl>
@@ -604,7 +600,7 @@
                 <w:sz w:val="18"/>
                 <w:szCs w:val="18"/>
               </w:rPr>
-              <w:t>01A</w:t>
+              <w:t>0</w:t>
             </w:r>
             <w:r>
               <w:rPr>
@@ -614,7 +610,67 @@
                 <w:sz w:val="18"/>
                 <w:szCs w:val="18"/>
               </w:rPr>
-              <w:t w:space="preserve">H6800003301130       000000000000000</w:t>
+              <w:t>1AH68000033</w:t>
+            </w:r>
+            <w:r>
+              <w:rPr>
+                <w:rFonts w:ascii="Arial" w:hAnsi="Arial" w:cs="Arial"/>
+                <w:bCs/>
+                <w:color w:val="000000"/>
+                <w:sz w:val="18"/>
+                <w:szCs w:val="18"/>
+              </w:rPr>
+              <w:t>0</w:t>
+            </w:r>
+            <w:r>
+              <w:rPr>
+                <w:rFonts w:ascii="Arial" w:hAnsi="Arial" w:cs="Arial"/>
+                <w:noProof/>
+                <w:color w:val="000000"/>
+                <w:sz w:val="18"/>
+                <w:szCs w:val="18"/>
+              </w:rPr>
+              <w:t w:space="preserve">1130       </w:t>
+            </w:r>
+            <w:r>
+              <w:rPr>
+                <w:rFonts w:ascii="Arial" w:hAnsi="Arial" w:cs="Arial"/>
+                <w:bCs/>
+                <w:color w:val="000000"/>
+                <w:sz w:val="18"/>
+                <w:szCs w:val="18"/>
+              </w:rPr>
+              <w:t>0</w:t>
+            </w:r>
+            <w:r>
+              <w:rPr>
+                <w:rFonts w:ascii="Arial" w:hAnsi="Arial" w:cs="Arial"/>
+                <w:noProof/>
+                <w:color w:val="000000"/>
+                <w:sz w:val="18"/>
+                <w:szCs w:val="18"/>
+              </w:rPr>
+              <w:t>00000000000</w:t>
+            </w:r>
+            <w:r>
+              <w:rPr>
+                <w:rFonts w:ascii="Arial" w:hAnsi="Arial" w:cs="Arial"/>
+                <w:bCs/>
+                <w:color w:val="000000"/>
+                <w:sz w:val="18"/>
+                <w:szCs w:val="18"/>
+              </w:rPr>
+              <w:t>0</w:t>
+            </w:r>
+            <w:r>
+              <w:rPr>
+                <w:rFonts w:ascii="Arial" w:hAnsi="Arial" w:cs="Arial"/>
+                <w:noProof/>
+                <w:color w:val="000000"/>
+                <w:sz w:val="18"/>
+                <w:szCs w:val="18"/>
+              </w:rPr>
+              <w:t>00</w:t>
             </w:r>
           </w:p>
         </w:tc>
@@ -640,12 +696,42 @@
                 <w:sz w:val="18"/>
                 <w:szCs w:val="18"/>
               </w:rPr>
-              <w:t>PRESTAMO PERSO</w:t>
+              <w:t>PRESTA</w:t>
             </w:r>
             <w:r>
               <w:rPr>
                 <w:rFonts w:ascii="Arial" w:hAnsi="Arial" w:cs="Arial"/>
                 <w:noProof/>
+                <w:color w:val="000000"/>
+                <w:sz w:val="18"/>
+                <w:szCs w:val="18"/>
+              </w:rPr>
+              <w:t>M</w:t>
+            </w:r>
+            <w:r>
+              <w:rPr>
+                <w:rFonts w:ascii="Arial" w:hAnsi="Arial" w:cs="Arial"/>
+                <w:bCs/>
+                <w:color w:val="000000"/>
+                <w:sz w:val="18"/>
+                <w:szCs w:val="18"/>
+              </w:rPr>
+              <w:t>O PERS</w:t>
+            </w:r>
+            <w:r>
+              <w:rPr>
+                <w:rFonts w:ascii="Arial" w:hAnsi="Arial" w:cs="Arial"/>
+                <w:noProof/>
+                <w:color w:val="000000"/>
+                <w:sz w:val="18"/>
+                <w:szCs w:val="18"/>
+              </w:rPr>
+              <w:t>O</w:t>
+            </w:r>
+            <w:r>
+              <w:rPr>
+                <w:rFonts w:ascii="Arial" w:hAnsi="Arial" w:cs="Arial"/>
+                <w:bCs/>
                 <w:color w:val="000000"/>
                 <w:sz w:val="18"/>
                 <w:szCs w:val="18"/>
@@ -675,7 +761,7 @@
                 <w:sz w:val="18"/>
                 <w:szCs w:val="18"/>
               </w:rPr>
-              <w:t>YO</w:t>
+              <w:t>Y</w:t>
             </w:r>
             <w:r>
               <w:rPr>
@@ -685,7 +771,43 @@
                 <w:sz w:val="18"/>
                 <w:szCs w:val="18"/>
               </w:rPr>
-              <w:t>RK GLOBAL FINANCE 53 S.à.r.l.</w:t>
+              <w:t>ORK GLOBAL F</w:t>
+            </w:r>
+            <w:r>
+              <w:rPr>
+                <w:rFonts w:ascii="Arial" w:hAnsi="Arial" w:cs="Arial"/>
+                <w:sz w:val="18"/>
+                <w:szCs w:val="18"/>
+              </w:rPr>
+              <w:t>I</w:t>
+            </w:r>
+            <w:r>
+              <w:rPr>
+                <w:rFonts w:ascii="Arial" w:hAnsi="Arial" w:cs="Arial"/>
+                <w:bCs/>
+                <w:color w:val="000000"/>
+                <w:sz w:val="18"/>
+                <w:szCs w:val="18"/>
+              </w:rPr>
+              <w:t>NANCE 53 S.à</w:t>
+            </w:r>
+            <w:r>
+              <w:rPr>
+                <w:rFonts w:ascii="Arial" w:hAnsi="Arial" w:cs="Arial"/>
+                <w:sz w:val="18"/>
+                <w:szCs w:val="18"/>
+              </w:rPr>
+              <w:t>.</w:t>
+            </w:r>
+            <w:r>
+              <w:rPr>
+                <w:rFonts w:ascii="Arial" w:hAnsi="Arial" w:cs="Arial"/>
+                <w:bCs/>
+                <w:color w:val="000000"/>
+                <w:sz w:val="18"/>
+                <w:szCs w:val="18"/>
+              </w:rPr>
+              <w:t>r.l.</w:t>
             </w:r>
           </w:p>
         </w:tc>
@@ -710,7 +832,16 @@
                 <w:sz w:val="18"/>
                 <w:szCs w:val="18"/>
               </w:rPr>
-              <w:t>1.984,50</w:t>
+              <w:t>1.984,5</w:t>
+            </w:r>
+            <w:r>
+              <w:rPr>
+                <w:rFonts w:ascii="Arial" w:hAnsi="Arial" w:cs="Arial"/>
+                <w:b/>
+                <w:sz w:val="18"/>
+                <w:szCs w:val="18"/>
+              </w:rPr>
+              <w:t>0</w:t>
             </w:r>
           </w:p>
         </w:tc>
@@ -736,7 +867,7 @@
                 <w:sz w:val="18"/>
                 <w:szCs w:val="18"/>
               </w:rPr>
-              <w:t>Javier Navarro-Rubio Serr</w:t>
+              <w:t>Javier Navarro-</w:t>
             </w:r>
             <w:r>
               <w:rPr>
@@ -745,7 +876,17 @@
                 <w:sz w:val="18"/>
                 <w:szCs w:val="18"/>
               </w:rPr>
-              <w:t>es</w:t>
+              <w:t>R</w:t>
+            </w:r>
+            <w:r>
+              <w:rPr>
+                <w:rFonts w:ascii="Arial" w:hAnsi="Arial" w:cs="Arial"/>
+                <w:bCs/>
+                <w:color w:val="000000"/>
+                <w:sz w:val="18"/>
+                <w:szCs w:val="18"/>
+              </w:rPr>
+              <w:t>ubio Serres</w:t>
             </w:r>
           </w:p>
         </w:tc>
@@ -958,31 +1099,31 @@
           <w:sz w:val="18"/>
           <w:szCs w:val="18"/>
         </w:rPr>
-        <w:t w:space="preserve">El total de la deuda que tiene con  Axactor Portf</w:t>
-      </w:r>
-      <w:r>
-        <w:rPr>
-          <w:rFonts w:ascii="Arial" w:hAnsi="Arial" w:cs="Arial"/>
-          <w:sz w:val="18"/>
-          <w:szCs w:val="18"/>
-        </w:rPr>
-        <w:t w:space="preserve">olio Holding AB  a</w:t>
-      </w:r>
-      <w:r>
-        <w:rPr>
-          <w:rFonts w:ascii="Arial" w:hAnsi="Arial" w:cs="Arial"/>
-          <w:sz w:val="18"/>
-          <w:szCs w:val="18"/>
-        </w:rPr>
-        <w:t w:space="preserve">sciende a   MIL NO</w:t>
-      </w:r>
-      <w:r>
-        <w:rPr>
-          <w:rFonts w:ascii="Arial" w:hAnsi="Arial" w:cs="Arial"/>
-          <w:sz w:val="18"/>
-          <w:szCs w:val="18"/>
-        </w:rPr>
-        <w:t>V</w:t>
+        <w:t w:space="preserve">El total de la deuda que tiene con </w:t>
+      </w:r>
+      <w:r>
+        <w:rPr>
+          <w:rFonts w:ascii="Arial" w:hAnsi="Arial" w:cs="Arial"/>
+          <w:sz w:val="18"/>
+          <w:szCs w:val="18"/>
+        </w:rPr>
+        <w:t>Axactor Portf</w:t>
+      </w:r>
+      <w:r>
+        <w:rPr>
+          <w:rFonts w:ascii="Arial" w:hAnsi="Arial" w:cs="Arial"/>
+          <w:sz w:val="18"/>
+          <w:szCs w:val="18"/>
+        </w:rPr>
+        <w:t w:space="preserve">olio Holding </w:t>
+      </w:r>
+      <w:r>
+        <w:rPr>
+          <w:rFonts w:ascii="Arial" w:hAnsi="Arial" w:cs="Arial"/>
+          <w:sz w:val="18"/>
+          <w:szCs w:val="18"/>
+        </w:rPr>
+        <w:t>A</w:t>
       </w:r>
       <w:r>
         <w:rPr>
@@ -993,7 +1134,7 @@
           <w:sz w:val="18"/>
           <w:szCs w:val="18"/>
         </w:rPr>
-        <w:t>ECIENTOS OCHENTA Y CU</w:t>
+        <w:t>B asciende a  M</w:t>
       </w:r>
       <w:r>
         <w:rPr>
@@ -1003,7 +1144,7 @@
           <w:sz w:val="18"/>
           <w:szCs w:val="18"/>
         </w:rPr>
-        <w:t>A</w:t>
+        <w:t>I</w:t>
       </w:r>
       <w:r>
         <w:rPr>
@@ -1013,7 +1154,7 @@
           <w:sz w:val="18"/>
           <w:szCs w:val="18"/>
         </w:rPr>
-        <w:t>TR</w:t>
+        <w:t w:space="preserve">L </w:t>
       </w:r>
       <w:r>
         <w:rPr>
@@ -1024,7 +1165,7 @@
           <w:sz w:val="18"/>
           <w:szCs w:val="18"/>
         </w:rPr>
-        <w:t w:space="preserve">O EUROS CON CINCUENTA CENTIMOS  (1.9</w:t>
+        <w:t>NOVECIENTOS OCHENTA Y CUAT</w:t>
       </w:r>
       <w:r>
         <w:rPr>
@@ -1034,7 +1175,7 @@
           <w:sz w:val="18"/>
           <w:szCs w:val="18"/>
         </w:rPr>
-        <w:t>8</w:t>
+        <w:t>R</w:t>
       </w:r>
       <w:r>
         <w:rPr>
@@ -1044,7 +1185,7 @@
           <w:sz w:val="18"/>
           <w:szCs w:val="18"/>
         </w:rPr>
-        <w:t>4,</w:t>
+        <w:t w:space="preserve">O </w:t>
       </w:r>
       <w:r>
         <w:rPr>
@@ -1053,15 +1194,31 @@
           <w:sz w:val="18"/>
           <w:szCs w:val="18"/>
         </w:rPr>
-        <w:t>5</w:t>
-      </w:r>
-      <w:r>
-        <w:rPr>
-          <w:rFonts w:ascii="Arial" w:hAnsi="Arial" w:cs="Arial"/>
-          <w:sz w:val="18"/>
-          <w:szCs w:val="18"/>
-        </w:rPr>
-        <w:t w:space="preserve">0  €).</w:t>
+        <w:t>E</w:t>
+      </w:r>
+      <w:r>
+        <w:rPr>
+          <w:rFonts w:ascii="Arial" w:hAnsi="Arial" w:cs="Arial"/>
+          <w:sz w:val="18"/>
+          <w:szCs w:val="18"/>
+        </w:rPr>
+        <w:t>U</w:t>
+      </w:r>
+      <w:r>
+        <w:rPr>
+          <w:rFonts w:ascii="Arial" w:hAnsi="Arial" w:cs="Arial"/>
+          <w:sz w:val="18"/>
+          <w:szCs w:val="18"/>
+        </w:rPr>
+        <w:t>ROS CON CINCUENTA CENTIMOS (1.984,5</w:t>
+      </w:r>
+      <w:r>
+        <w:rPr>
+          <w:rFonts w:ascii="Arial" w:hAnsi="Arial" w:cs="Arial"/>
+          <w:sz w:val="18"/>
+          <w:szCs w:val="18"/>
+        </w:rPr>
+        <w:t>0 €).</w:t>
       </w:r>
     </w:p>
     <w:p>
@@ -1089,7 +1246,15 @@
           <w:sz w:val="18"/>
           <w:szCs w:val="18"/>
         </w:rPr>
-        <w:t w:space="preserve">Después de haberle sido requerido y notificado, por parte de  Axa</w:t>
+        <w:t>Después de haberle sido requerido y notificado, por parte de</w:t>
+      </w:r>
+      <w:r>
+        <w:rPr>
+          <w:rFonts w:ascii="Arial" w:hAnsi="Arial" w:cs="Arial"/>
+          <w:sz w:val="18"/>
+          <w:szCs w:val="18"/>
+        </w:rPr>
+        <w:t>Axactor Portf</w:t>
       </w:r>
       <w:r>
         <w:rPr>
@@ -1098,24 +1263,61 @@
           <w:szCs w:val="18"/>
           <w:lang w:val="es-ES" w:eastAsia="en-US"/>
         </w:rPr>
+        <w:t>ol</w:t>
+      </w:r>
+      <w:r>
+        <w:rPr>
+          <w:rFonts w:ascii="Arial" w:hAnsi="Arial" w:cs="Arial"/>
+          <w:color w:val="000000"/>
+          <w:sz w:val="18"/>
+          <w:szCs w:val="18"/>
+        </w:rPr>
+        <w:t>io Holding AB, para alcanzar un acu</w:t>
+      </w:r>
+      <w:r>
+        <w:rPr>
+          <w:rFonts w:ascii="Arial" w:hAnsi="Arial" w:cs="Arial"/>
+          <w:color w:val="000000"/>
+          <w:sz w:val="18"/>
+          <w:szCs w:val="18"/>
+        </w:rPr>
+        <w:t>erdo amistoso, resulta</w:t>
+      </w:r>
+      <w:r>
+        <w:rPr>
+          <w:rFonts w:ascii="Arial" w:hAnsi="Arial" w:cs="Arial"/>
+          <w:color w:val="000000"/>
+          <w:sz w:val="18"/>
+          <w:szCs w:val="18"/>
+        </w:rPr>
+        <w:t>n</w:t>
+      </w:r>
+      <w:r>
+        <w:rPr>
+          <w:rFonts w:ascii="Arial" w:hAnsi="Arial" w:cs="Arial"/>
+          <w:color w:val="000000"/>
+          <w:sz w:val="18"/>
+          <w:szCs w:val="18"/>
+        </w:rPr>
+        <w:t>do infructuosos todos los intentos realizados, le informamos que hemos encomendado la gestión de la reclamación del presente expediente al despa</w:t>
+      </w:r>
+      <w:r>
+        <w:rPr>
+          <w:rFonts w:ascii="Arial" w:eastAsiaTheme="minorHAnsi" w:hAnsi="Arial" w:cs="Arial"/>
+          <w:sz w:val="18"/>
+          <w:szCs w:val="18"/>
+          <w:lang w:val="es-ES" w:eastAsia="en-US"/>
+        </w:rPr>
         <w:t>c</w:t>
       </w:r>
       <w:r>
         <w:rPr>
-          <w:rFonts w:ascii="Arial" w:hAnsi="Arial" w:cs="Arial"/>
-          <w:sz w:val="18"/>
-          <w:szCs w:val="18"/>
-        </w:rPr>
-        <w:t w:space="preserve">tor Portfolio </w:t>
-      </w:r>
-      <w:r>
-        <w:rPr>
           <w:rFonts w:ascii="Arial" w:eastAsiaTheme="minorHAnsi" w:hAnsi="Arial" w:cs="Arial"/>
           <w:sz w:val="18"/>
           <w:szCs w:val="18"/>
           <w:lang w:val="es-ES" w:eastAsia="en-US"/>
         </w:rPr>
-        <w:t>Ho</w:t>
+        <w:t>ho de ab</w:t>
       </w:r>
       <w:r>
         <w:rPr>
@@ -1124,7 +1326,7 @@
           <w:sz w:val="18"/>
           <w:szCs w:val="18"/>
         </w:rPr>
-        <w:t>lding AB, para alcanzar un acuerdo ami</w:t>
+        <w:t>o</w:t>
       </w:r>
       <w:r>
         <w:rPr>
@@ -1133,7 +1335,16 @@
           <w:sz w:val="18"/>
           <w:szCs w:val="18"/>
         </w:rPr>
-        <w:t>stoso, resultando infruc</w:t>
+        <w:t>ga</w:t>
+      </w:r>
+      <w:r>
+        <w:rPr>
+          <w:rFonts w:ascii="Arial" w:eastAsiaTheme="minorHAnsi" w:hAnsi="Arial" w:cs="Arial"/>
+          <w:sz w:val="18"/>
+          <w:szCs w:val="18"/>
+          <w:lang w:val="es-ES" w:eastAsia="en-US"/>
+        </w:rPr>
+        <w:t>dos ISGF Informes Comerciales, S.L., con lo que en lo sucesivo todas las comunicaciones serán con este despacho a través de lo</w:t>
       </w:r>
       <w:r>
         <w:rPr>
@@ -1142,61 +1353,7 @@
           <w:sz w:val="18"/>
           <w:szCs w:val="18"/>
         </w:rPr>
-        <w:t>t</w:t>
-      </w:r>
-      <w:r>
-        <w:rPr>
-          <w:rFonts w:ascii="Arial" w:hAnsi="Arial" w:cs="Arial"/>
-          <w:color w:val="000000"/>
-          <w:sz w:val="18"/>
-          <w:szCs w:val="18"/>
-        </w:rPr>
-        <w:t w:space="preserve">uosos todos los intentos realizados, le informamos que hemos encomendado la gestión de la reclamación del presente expediente al despacho de abogados  ISGF I</w:t>
-      </w:r>
-      <w:r>
-        <w:rPr>
-          <w:rFonts w:ascii="Arial" w:eastAsiaTheme="minorHAnsi" w:hAnsi="Arial" w:cs="Arial"/>
-          <w:sz w:val="18"/>
-          <w:szCs w:val="18"/>
-          <w:lang w:val="es-ES" w:eastAsia="en-US"/>
-        </w:rPr>
-        <w:t>n</w:t>
-      </w:r>
-      <w:r>
-        <w:rPr>
-          <w:rFonts w:ascii="Arial" w:eastAsiaTheme="minorHAnsi" w:hAnsi="Arial" w:cs="Arial"/>
-          <w:sz w:val="18"/>
-          <w:szCs w:val="18"/>
-          <w:lang w:val="es-ES" w:eastAsia="en-US"/>
-        </w:rPr>
-        <w:t>formes C</w:t>
-      </w:r>
-      <w:r>
-        <w:rPr>
-          <w:rFonts w:ascii="Arial" w:hAnsi="Arial" w:cs="Arial"/>
-          <w:color w:val="000000"/>
-          <w:sz w:val="18"/>
-          <w:szCs w:val="18"/>
-        </w:rPr>
-        <w:t>o</w:t>
-      </w:r>
-      <w:r>
-        <w:rPr>
-          <w:rFonts w:ascii="Arial" w:hAnsi="Arial" w:cs="Arial"/>
-          <w:color w:val="000000"/>
-          <w:sz w:val="18"/>
-          <w:szCs w:val="18"/>
-        </w:rPr>
-        <w:t>me</w:t>
-      </w:r>
-      <w:r>
-        <w:rPr>
-          <w:rFonts w:ascii="Arial" w:eastAsiaTheme="minorHAnsi" w:hAnsi="Arial" w:cs="Arial"/>
-          <w:sz w:val="18"/>
-          <w:szCs w:val="18"/>
-          <w:lang w:val="es-ES" w:eastAsia="en-US"/>
-        </w:rPr>
-        <w:t>rciales, S.L., con lo que en lo sucesivo todas las comunicaciones serán con este despacho a través de los datos de contacto arriba indicados.</w:t>
+        <w:t>s datos de contacto arriba indicados.</w:t>
       </w:r>
     </w:p>
     <w:p>
@@ -1217,7 +1374,7 @@
           <w:sz w:val="18"/>
           <w:szCs w:val="18"/>
         </w:rPr>
-        <w:t>Nos dirigimos a usted para informarle que, tras habe</w:t>
+        <w:t w:space="preserve">Nos dirigimos a usted para informarle que, tras haber </w:t>
       </w:r>
       <w:r>
         <w:rPr>
@@ -1226,7 +1383,7 @@
           <w:sz w:val="18"/>
           <w:szCs w:val="18"/>
         </w:rPr>
-        <w:t>r reclamado judicialmente</w:t>
+        <w:t>reclamado judicialmente la</w:t>
       </w:r>
       <w:r>
         <w:rPr>
@@ -1235,7 +1392,7 @@
           <w:sz w:val="18"/>
           <w:szCs w:val="18"/>
         </w:rPr>
-        <w:t w:space="preserve"> la deuda que tiene pendiente con nosotros, la demanda ha </w:t>
+        <w:t w:space="preserve"> deuda que tiene pendiente con nosotros, la demanda ha sido </w:t>
       </w:r>
       <w:r>
         <w:rPr>
@@ -1245,7 +1402,7 @@
           <w:sz w:val="18"/>
           <w:szCs w:val="18"/>
         </w:rPr>
-        <w:t>sido ADMITIDA A T</w:t>
+        <w:t>ADMITIDA A TRÁMITE</w:t>
       </w:r>
       <w:r>
         <w:rPr>
@@ -1254,15 +1411,15 @@
           <w:sz w:val="18"/>
           <w:szCs w:val="18"/>
         </w:rPr>
-        <w:t>RÁMITE por el Ju</w:t>
-      </w:r>
-      <w:r>
-        <w:rPr>
-          <w:rFonts w:ascii="Arial" w:hAnsi="Arial" w:cs="Arial"/>
-          <w:sz w:val="18"/>
-          <w:szCs w:val="18"/>
-        </w:rPr>
-        <w:t>zgado, teniendo como opción para paralizar el procedimiento y e</w:t>
+        <w:t w:space="preserve"> por el Juzgado, </w:t>
+      </w:r>
+      <w:r>
+        <w:rPr>
+          <w:rFonts w:ascii="Arial" w:hAnsi="Arial" w:cs="Arial"/>
+          <w:sz w:val="18"/>
+          <w:szCs w:val="18"/>
+        </w:rPr>
+        <w:t w:space="preserve">teniendo como opción para paralizar el procedimiento y evitar el </w:t>
       </w:r>
       <w:r>
         <w:rPr>
@@ -1271,15 +1428,15 @@
           <w:sz w:val="18"/>
           <w:szCs w:val="18"/>
         </w:rPr>
-        <w:t w:space="preserve">vitar </w:t>
-      </w:r>
-      <w:r>
-        <w:rPr>
-          <w:rFonts w:ascii="Arial" w:hAnsi="Arial" w:cs="Arial"/>
-          <w:sz w:val="18"/>
-          <w:szCs w:val="18"/>
-        </w:rPr>
-        <w:t>el EMBARGO de los bienes que procesalmente localicemos a su nombre, efectuar el ingreso de la cantidad adeud</w:t>
+        <w:t>EMBARGO</w:t>
+      </w:r>
+      <w:r>
+        <w:rPr>
+          <w:rFonts w:ascii="Arial" w:hAnsi="Arial" w:cs="Arial"/>
+          <w:sz w:val="18"/>
+          <w:szCs w:val="18"/>
+        </w:rPr>
+        <w:t w:space="preserve"> de los bienes que procesalmente localicemos a su nombre, efectuar el ingreso de la cantidad adeudada antes del </w:t>
       </w:r>
       <w:r>
         <w:rPr>
@@ -1288,16 +1445,7 @@
           <w:szCs w:val="18"/>
           <w:lang w:val="pt-PT"/>
         </w:rPr>
-        <w:t w:space="preserve">ada antes del  23/10/</w:t>
-      </w:r>
-      <w:r>
-        <w:rPr>
-          <w:rFonts w:ascii="Arial" w:hAnsi="Arial" w:cs="Arial"/>
-          <w:sz w:val="18"/>
-          <w:szCs w:val="18"/>
-          <w:lang w:val="pt-PT"/>
-        </w:rPr>
-        <w:t>2023:</w:t>
+        <w:t>23/10/2023:</w:t>
       </w:r>
     </w:p>
     <w:p>
@@ -1342,34 +1490,23 @@
           <w:sz w:val="18"/>
           <w:szCs w:val="18"/>
         </w:rPr>
-        <w:t>NUMERO DE REFERENCI</w:t>
-      </w:r>
-      <w:r>
-        <w:rPr>
-          <w:rFonts w:ascii="Arial" w:hAnsi="Arial" w:cs="Arial"/>
-          <w:sz w:val="18"/>
-          <w:szCs w:val="18"/>
-        </w:rPr>
-        <w:t>A</w:t>
-      </w:r>
-      <w:r>
-        <w:rPr>
-          <w:rFonts w:ascii="Arial" w:hAnsi="Arial" w:cs="Arial"/>
-          <w:sz w:val="18"/>
-          <w:szCs w:val="18"/>
-        </w:rPr>
-        <w:t>:12300-1191</w:t>
-      </w:r>
-      <w:r>
-        <w:rPr>
-          <w:rFonts w:ascii="Arial" w:hAnsi="Arial" w:cs="Arial"/>
-          <w:bCs/>
-          <w:color w:val="000000"/>
-          <w:sz w:val="18"/>
-          <w:szCs w:val="18"/>
-          <w:lang w:val="es-ES_tradnl"/>
-        </w:rPr>
-        <w:t>11</w:t>
+        <w:t>NUMERO DE REFERENCIA:</w:t>
+      </w:r>
+      <w:r>
+        <w:rPr>
+          <w:rFonts w:ascii="Arial" w:hAnsi="Arial" w:cs="Arial"/>
+          <w:sz w:val="18"/>
+          <w:szCs w:val="18"/>
+        </w:rPr>
+        <w:t>1</w:t>
+      </w:r>
+      <w:r>
+        <w:rPr>
+          <w:rFonts w:ascii="Arial" w:hAnsi="Arial" w:cs="Arial"/>
+          <w:sz w:val="18"/>
+          <w:szCs w:val="18"/>
+        </w:rPr>
+        <w:t>2300-119111</w:t>
       </w:r>
     </w:p>
     <w:p>
@@ -1415,7 +1552,7 @@
           <w:sz w:val="18"/>
           <w:szCs w:val="18"/>
         </w:rPr>
-        <w:t>CUANTÍA PRI</w:t>
+        <w:t w:space="preserve">CUANTÍA PRINCIPAL: </w:t>
       </w:r>
       <w:r>
         <w:rPr>
@@ -1424,15 +1561,7 @@
           <w:sz w:val="18"/>
           <w:szCs w:val="18"/>
         </w:rPr>
-        <w:t w:space="preserve">NCIPAL:  1.984,</w:t>
-      </w:r>
-      <w:r>
-        <w:rPr>
-          <w:rFonts w:ascii="Arial" w:hAnsi="Arial" w:cs="Arial"/>
-          <w:sz w:val="18"/>
-          <w:szCs w:val="18"/>
-        </w:rPr>
-        <w:t>50</w:t>
+        <w:t>1.984,50</w:t>
       </w:r>
     </w:p>
     <w:p>
@@ -1478,15 +1607,32 @@
           <w:sz w:val="18"/>
           <w:szCs w:val="18"/>
         </w:rPr>
-        <w:t>TITULAR:Axact</w:t>
-      </w:r>
-      <w:r>
-        <w:rPr>
-          <w:rFonts w:ascii="Arial" w:hAnsi="Arial" w:cs="Arial"/>
-          <w:sz w:val="18"/>
-          <w:szCs w:val="18"/>
-        </w:rPr>
-        <w:t>or Portfolio Holding AB</w:t>
+        <w:t>TITULAR:</w:t>
+      </w:r>
+      <w:r>
+        <w:rPr>
+          <w:rFonts w:ascii="Arial" w:hAnsi="Arial" w:cs="Arial"/>
+          <w:sz w:val="18"/>
+          <w:szCs w:val="18"/>
+        </w:rPr>
+        <w:t>Axactor Portf</w:t>
+      </w:r>
+      <w:r>
+        <w:rPr>
+          <w:rFonts w:ascii="Arial" w:hAnsi="Arial" w:cs="Arial"/>
+          <w:b/>
+          <w:sz w:val="18"/>
+          <w:szCs w:val="18"/>
+        </w:rPr>
+        <w:t>olio Hol</w:t>
+      </w:r>
+      <w:r>
+        <w:rPr>
+          <w:rFonts w:ascii="Arial" w:hAnsi="Arial" w:cs="Arial"/>
+          <w:sz w:val="18"/>
+          <w:szCs w:val="18"/>
+        </w:rPr>
+        <w:t>ding AB</w:t>
       </w:r>
     </w:p>
     <w:p>
@@ -1528,15 +1674,32 @@
           <w:sz w:val="18"/>
           <w:szCs w:val="18"/>
         </w:rPr>
-        <w:t>C.C.C.:ES9</w:t>
-      </w:r>
-      <w:r>
-        <w:rPr>
-          <w:rFonts w:ascii="Arial" w:hAnsi="Arial" w:cs="Arial"/>
-          <w:sz w:val="18"/>
-          <w:szCs w:val="18"/>
-        </w:rPr>
-        <w:t>0 0081 0698 9400 0133 2437</w:t>
+        <w:t>C.C.C.:</w:t>
+      </w:r>
+      <w:r>
+        <w:rPr>
+          <w:rFonts w:ascii="Arial" w:hAnsi="Arial" w:cs="Arial"/>
+          <w:sz w:val="18"/>
+          <w:szCs w:val="18"/>
+        </w:rPr>
+        <w:t>ES90 0081 0698 9</w:t>
+      </w:r>
+      <w:r>
+        <w:rPr>
+          <w:rFonts w:ascii="Arial" w:hAnsi="Arial" w:cs="Arial"/>
+          <w:b/>
+          <w:sz w:val="18"/>
+          <w:szCs w:val="18"/>
+        </w:rPr>
+        <w:t>400 013</w:t>
+      </w:r>
+      <w:r>
+        <w:rPr>
+          <w:rFonts w:ascii="Arial" w:hAnsi="Arial" w:cs="Arial"/>
+          <w:sz w:val="18"/>
+          <w:szCs w:val="18"/>
+        </w:rPr>
+        <w:t>3 2437</w:t>
       </w:r>
     </w:p>
     <w:p>
@@ -1614,7 +1777,7 @@
           <w:sz w:val="18"/>
           <w:szCs w:val="18"/>
         </w:rPr>
-        <w:t w:space="preserve"> </w:t>
+        <w:t>9</w:t>
       </w:r>
       <w:r>
         <w:rPr>
@@ -1624,21 +1787,13 @@
           <w:sz w:val="18"/>
           <w:szCs w:val="18"/>
         </w:rPr>
-        <w:t>91590711</w:t>
+        <w:t>15907117</w:t>
       </w:r>
       <w:r>
         <w:rPr>
           <w:rFonts w:ascii="Arial" w:hAnsi="Arial" w:cs="Arial"/>
           <w:b/>
           <w:bCs/>
-          <w:sz w:val="18"/>
-          <w:szCs w:val="18"/>
-        </w:rPr>
-        <w:t>7</w:t>
-      </w:r>
-      <w:r>
-        <w:rPr>
-          <w:rFonts w:ascii="Arial" w:hAnsi="Arial" w:cs="Arial"/>
           <w:sz w:val="18"/>
           <w:szCs w:val="18"/>
         </w:rPr>
@@ -1804,7 +1959,31 @@
           <w:sz w:val="18"/>
           <w:szCs w:val="18"/>
         </w:rPr>
-        <w:t>ISGF Informes Comerciales, S.L.</w:t>
+        <w:t>ISGF Info</w:t>
+      </w:r>
+      <w:r>
+        <w:rPr>
+          <w:rFonts w:ascii="Arial" w:hAnsi="Arial" w:cs="Arial"/>
+          <w:sz w:val="18"/>
+          <w:szCs w:val="18"/>
+        </w:rPr>
+        <w:t>rmes Come</w:t>
+      </w:r>
+      <w:r>
+        <w:rPr>
+          <w:rFonts w:ascii="Arial" w:hAnsi="Arial" w:cs="Arial"/>
+          <w:sz w:val="18"/>
+          <w:szCs w:val="18"/>
+        </w:rPr>
+        <w:t w:space="preserve">rciales, </w:t>
+      </w:r>
+      <w:r>
+        <w:rPr>
+          <w:rFonts w:ascii="Arial" w:hAnsi="Arial" w:cs="Arial"/>
+          <w:sz w:val="18"/>
+          <w:szCs w:val="18"/>
+        </w:rPr>
+        <w:t>S.L.</w:t>
       </w:r>
     </w:p>
     <w:p>
@@ -1958,21 +2137,12 @@
                               <w:r>
                                 <w:rPr>
                                   <w:rFonts w:ascii="Arial" w:hAnsi="Arial" w:cs="Arial"/>
-                                  <w:noProof/>
-                                  <w:sz w:val="18"/>
-                                  <w:szCs w:val="18"/>
-                                </w:rPr>
-                                <w:t w:space="preserve"> </w:t>
-                              </w:r>
-                              <w:r>
-                                <w:rPr>
-                                  <w:rFonts w:ascii="Arial" w:hAnsi="Arial" w:cs="Arial"/>
                                   <w:bCs/>
                                   <w:sz w:val="14"/>
                                   <w:szCs w:val="14"/>
                                   <w:lang w:val="it-IT" w:eastAsia="sv-SE"/>
                                 </w:rPr>
-                                <w:t w:space="preserve">Calle Dr Esquerdo 136 4ª 28017  Madrid</w:t>
+                                <w:t>Calle Dr Esquerdo 136 4ª 28017  Madrid</w:t>
                               </w:r>
                               <w:r>
                                 <w:rPr>
@@ -1998,21 +2168,12 @@
                               <w:r>
                                 <w:rPr>
                                   <w:rFonts w:ascii="Arial" w:hAnsi="Arial" w:cs="Arial"/>
-                                  <w:noProof/>
-                                  <w:sz w:val="18"/>
-                                  <w:szCs w:val="18"/>
-                                </w:rPr>
-                                <w:t w:space="preserve"> </w:t>
-                              </w:r>
-                              <w:r>
-                                <w:rPr>
-                                  <w:rFonts w:ascii="Arial" w:hAnsi="Arial" w:cs="Arial"/>
                                   <w:bCs/>
                                   <w:sz w:val="14"/>
                                   <w:szCs w:val="14"/>
                                   <w:lang w:val="it-IT" w:eastAsia="sv-SE"/>
                                 </w:rPr>
-                                <w:t w:space="preserve">Calle Dr Esquerdo 136 4ª 28017  Madrid</w:t>
+                                <w:t>Calle Dr Esquerdo 136 4ª 28017  Madrid</w:t>
                               </w:r>
                               <w:r>
                                 <w:rPr>
@@ -2322,7 +2483,34 @@
         <w:szCs w:val="18"/>
         <w:lang w:val="es-ES" w:eastAsia="en-US"/>
       </w:rPr>
-      <w:t>ISGF Informes Comerciales, S.L.</w:t>
+      <w:t>ISGF Info</w:t>
+    </w:r>
+    <w:r>
+      <w:rPr>
+        <w:rFonts w:ascii="Arial" w:eastAsia="Calibri" w:hAnsi="Arial" w:cs="Arial"/>
+        <w:sz w:val="18"/>
+        <w:szCs w:val="18"/>
+        <w:lang w:val="es-ES" w:eastAsia="en-US"/>
+      </w:rPr>
+      <w:t>rmes Come</w:t>
+    </w:r>
+    <w:r>
+      <w:rPr>
+        <w:rFonts w:ascii="Arial" w:eastAsia="Calibri" w:hAnsi="Arial" w:cs="Arial"/>
+        <w:sz w:val="18"/>
+        <w:szCs w:val="18"/>
+        <w:lang w:val="es-ES" w:eastAsia="en-US"/>
+      </w:rPr>
+      <w:t w:space="preserve">rciales, </w:t>
+    </w:r>
+    <w:r>
+      <w:rPr>
+        <w:rFonts w:ascii="Arial" w:eastAsia="Calibri" w:hAnsi="Arial" w:cs="Arial"/>
+        <w:sz w:val="18"/>
+        <w:szCs w:val="18"/>
+        <w:lang w:val="es-ES" w:eastAsia="en-US"/>
+      </w:rPr>
+      <w:t>S.L.</w:t>
     </w:r>
   </w:p>
   <w:p>
@@ -2354,7 +2542,7 @@
         <w:szCs w:val="16"/>
         <w:lang w:val="es-ES" w:eastAsia="en-US"/>
       </w:rPr>
-      <w:t w:space="preserve"> 915907117</w:t>
+      <w:t>915907117</w:t>
     </w:r>
   </w:p>
   <w:p>
@@ -2405,7 +2593,7 @@
         <w:sz w:val="16"/>
         <w:szCs w:val="16"/>
       </w:rPr>
-      <w:t>-V de 09:00 h a 22:00</w:t>
+      <w:t w:space="preserve">-V de 09:00 h </w:t>
     </w:r>
     <w:r>
       <w:rPr>
@@ -2413,7 +2601,15 @@
         <w:sz w:val="16"/>
         <w:szCs w:val="16"/>
       </w:rPr>
-      <w:t w:space="preserve"> h</w:t>
+      <w:t>a</w:t>
+    </w:r>
+    <w:r>
+      <w:rPr>
+        <w:rFonts w:ascii="Arial" w:hAnsi="Arial" w:cs="Arial"/>
+        <w:sz w:val="16"/>
+        <w:szCs w:val="16"/>
+      </w:rPr>
+      <w:t>22:00 h</w:t>
     </w:r>
   </w:p>
   <w:p>

</xml_diff>